<commit_message>
Business plan final version
</commit_message>
<xml_diff>
--- a/Üzleti terv/Üzleti terv.docx
+++ b/Üzleti terv/Üzleti terv.docx
@@ -35,8 +35,6 @@
         </w:rPr>
         <w:t>IntelliFreeze</w:t>
       </w:r>
-      <w:bookmarkStart w:id="0" w:name="_GoBack"/>
-      <w:bookmarkEnd w:id="0"/>
     </w:p>
     <w:p>
       <w:pPr>
@@ -407,20 +405,17 @@
           <w:szCs w:val="28"/>
         </w:rPr>
       </w:pPr>
-    </w:p>
-    <w:p>
-      <w:pPr>
-        <w:rPr>
-          <w:rFonts w:cs="Times New Roman"/>
-          <w:sz w:val="28"/>
-          <w:szCs w:val="28"/>
-        </w:rPr>
-      </w:pPr>
-    </w:p>
+      <w:bookmarkStart w:id="0" w:name="_GoBack"/>
+    </w:p>
+    <w:bookmarkEnd w:id="0" w:displacedByCustomXml="next"/>
     <w:sdt>
       <w:sdtPr>
         <w:rPr>
-          <w:rFonts w:ascii="Times New Roman" w:hAnsi="Times New Roman" w:cs="Times New Roman"/>
+          <w:rFonts w:ascii="Times New Roman" w:eastAsiaTheme="minorHAnsi" w:hAnsi="Times New Roman" w:cs="Times New Roman"/>
+          <w:color w:val="auto"/>
+          <w:sz w:val="24"/>
+          <w:szCs w:val="22"/>
+          <w:lang w:eastAsia="en-US"/>
         </w:rPr>
         <w:id w:val="315540344"/>
         <w:docPartObj>
@@ -430,13 +425,8 @@
       </w:sdtPr>
       <w:sdtEndPr>
         <w:rPr>
-          <w:rFonts w:eastAsiaTheme="minorHAnsi"/>
           <w:b/>
           <w:bCs/>
-          <w:color w:val="auto"/>
-          <w:sz w:val="24"/>
-          <w:szCs w:val="22"/>
-          <w:lang w:eastAsia="en-US"/>
         </w:rPr>
       </w:sdtEndPr>
       <w:sdtContent>
@@ -485,7 +475,7 @@
             </w:rPr>
             <w:fldChar w:fldCharType="separate"/>
           </w:r>
-          <w:hyperlink w:anchor="_Toc381483332" w:history="1">
+          <w:hyperlink w:anchor="_Toc381526109" w:history="1">
             <w:r>
               <w:rPr>
                 <w:rStyle w:val="Hiperhivatkozs"/>
@@ -513,7 +503,7 @@
                 <w:noProof/>
                 <w:webHidden/>
               </w:rPr>
-              <w:instrText xml:space="preserve"> PAGEREF _Toc381483332 \h </w:instrText>
+              <w:instrText xml:space="preserve"> PAGEREF _Toc381526109 \h </w:instrText>
             </w:r>
             <w:r>
               <w:rPr>
@@ -557,7 +547,7 @@
               <w:lang w:eastAsia="hu-HU"/>
             </w:rPr>
           </w:pPr>
-          <w:hyperlink w:anchor="_Toc381483333" w:history="1">
+          <w:hyperlink w:anchor="_Toc381526110" w:history="1">
             <w:r>
               <w:rPr>
                 <w:rStyle w:val="Hiperhivatkozs"/>
@@ -585,7 +575,7 @@
                 <w:noProof/>
                 <w:webHidden/>
               </w:rPr>
-              <w:instrText xml:space="preserve"> PAGEREF _Toc381483333 \h </w:instrText>
+              <w:instrText xml:space="preserve"> PAGEREF _Toc381526110 \h </w:instrText>
             </w:r>
             <w:r>
               <w:rPr>
@@ -629,7 +619,7 @@
               <w:lang w:eastAsia="hu-HU"/>
             </w:rPr>
           </w:pPr>
-          <w:hyperlink w:anchor="_Toc381483334" w:history="1">
+          <w:hyperlink w:anchor="_Toc381526111" w:history="1">
             <w:r>
               <w:rPr>
                 <w:rStyle w:val="Hiperhivatkozs"/>
@@ -657,7 +647,7 @@
                 <w:noProof/>
                 <w:webHidden/>
               </w:rPr>
-              <w:instrText xml:space="preserve"> PAGEREF _Toc381483334 \h </w:instrText>
+              <w:instrText xml:space="preserve"> PAGEREF _Toc381526111 \h </w:instrText>
             </w:r>
             <w:r>
               <w:rPr>
@@ -701,7 +691,7 @@
               <w:lang w:eastAsia="hu-HU"/>
             </w:rPr>
           </w:pPr>
-          <w:hyperlink w:anchor="_Toc381483335" w:history="1">
+          <w:hyperlink w:anchor="_Toc381526112" w:history="1">
             <w:r>
               <w:rPr>
                 <w:rStyle w:val="Hiperhivatkozs"/>
@@ -729,7 +719,7 @@
                 <w:noProof/>
                 <w:webHidden/>
               </w:rPr>
-              <w:instrText xml:space="preserve"> PAGEREF _Toc381483335 \h </w:instrText>
+              <w:instrText xml:space="preserve"> PAGEREF _Toc381526112 \h </w:instrText>
             </w:r>
             <w:r>
               <w:rPr>
@@ -773,7 +763,7 @@
               <w:lang w:eastAsia="hu-HU"/>
             </w:rPr>
           </w:pPr>
-          <w:hyperlink w:anchor="_Toc381483336" w:history="1">
+          <w:hyperlink w:anchor="_Toc381526113" w:history="1">
             <w:r>
               <w:rPr>
                 <w:rStyle w:val="Hiperhivatkozs"/>
@@ -801,7 +791,7 @@
                 <w:noProof/>
                 <w:webHidden/>
               </w:rPr>
-              <w:instrText xml:space="preserve"> PAGEREF _Toc381483336 \h </w:instrText>
+              <w:instrText xml:space="preserve"> PAGEREF _Toc381526113 \h </w:instrText>
             </w:r>
             <w:r>
               <w:rPr>
@@ -821,7 +811,7 @@
                 <w:noProof/>
                 <w:webHidden/>
               </w:rPr>
-              <w:t>7</w:t>
+              <w:t>6</w:t>
             </w:r>
             <w:r>
               <w:rPr>
@@ -845,7 +835,7 @@
               <w:lang w:eastAsia="hu-HU"/>
             </w:rPr>
           </w:pPr>
-          <w:hyperlink w:anchor="_Toc381483337" w:history="1">
+          <w:hyperlink w:anchor="_Toc381526114" w:history="1">
             <w:r>
               <w:rPr>
                 <w:rStyle w:val="Hiperhivatkozs"/>
@@ -873,7 +863,7 @@
                 <w:noProof/>
                 <w:webHidden/>
               </w:rPr>
-              <w:instrText xml:space="preserve"> PAGEREF _Toc381483337 \h </w:instrText>
+              <w:instrText xml:space="preserve"> PAGEREF _Toc381526114 \h </w:instrText>
             </w:r>
             <w:r>
               <w:rPr>
@@ -893,7 +883,7 @@
                 <w:noProof/>
                 <w:webHidden/>
               </w:rPr>
-              <w:t>7</w:t>
+              <w:t>6</w:t>
             </w:r>
             <w:r>
               <w:rPr>
@@ -917,7 +907,7 @@
               <w:lang w:eastAsia="hu-HU"/>
             </w:rPr>
           </w:pPr>
-          <w:hyperlink w:anchor="_Toc381483338" w:history="1">
+          <w:hyperlink w:anchor="_Toc381526115" w:history="1">
             <w:r>
               <w:rPr>
                 <w:rStyle w:val="Hiperhivatkozs"/>
@@ -945,7 +935,7 @@
                 <w:noProof/>
                 <w:webHidden/>
               </w:rPr>
-              <w:instrText xml:space="preserve"> PAGEREF _Toc381483338 \h </w:instrText>
+              <w:instrText xml:space="preserve"> PAGEREF _Toc381526115 \h </w:instrText>
             </w:r>
             <w:r>
               <w:rPr>
@@ -989,7 +979,7 @@
               <w:lang w:eastAsia="hu-HU"/>
             </w:rPr>
           </w:pPr>
-          <w:hyperlink w:anchor="_Toc381483339" w:history="1">
+          <w:hyperlink w:anchor="_Toc381526116" w:history="1">
             <w:r>
               <w:rPr>
                 <w:rStyle w:val="Hiperhivatkozs"/>
@@ -1017,7 +1007,7 @@
                 <w:noProof/>
                 <w:webHidden/>
               </w:rPr>
-              <w:instrText xml:space="preserve"> PAGEREF _Toc381483339 \h </w:instrText>
+              <w:instrText xml:space="preserve"> PAGEREF _Toc381526116 \h </w:instrText>
             </w:r>
             <w:r>
               <w:rPr>
@@ -1061,7 +1051,7 @@
               <w:lang w:eastAsia="hu-HU"/>
             </w:rPr>
           </w:pPr>
-          <w:hyperlink w:anchor="_Toc381483340" w:history="1">
+          <w:hyperlink w:anchor="_Toc381526117" w:history="1">
             <w:r>
               <w:rPr>
                 <w:rStyle w:val="Hiperhivatkozs"/>
@@ -1089,7 +1079,7 @@
                 <w:noProof/>
                 <w:webHidden/>
               </w:rPr>
-              <w:instrText xml:space="preserve"> PAGEREF _Toc381483340 \h </w:instrText>
+              <w:instrText xml:space="preserve"> PAGEREF _Toc381526117 \h </w:instrText>
             </w:r>
             <w:r>
               <w:rPr>
@@ -1133,7 +1123,7 @@
               <w:lang w:eastAsia="hu-HU"/>
             </w:rPr>
           </w:pPr>
-          <w:hyperlink w:anchor="_Toc381483341" w:history="1">
+          <w:hyperlink w:anchor="_Toc381526118" w:history="1">
             <w:r>
               <w:rPr>
                 <w:rStyle w:val="Hiperhivatkozs"/>
@@ -1161,7 +1151,7 @@
                 <w:noProof/>
                 <w:webHidden/>
               </w:rPr>
-              <w:instrText xml:space="preserve"> PAGEREF _Toc381483341 \h </w:instrText>
+              <w:instrText xml:space="preserve"> PAGEREF _Toc381526118 \h </w:instrText>
             </w:r>
             <w:r>
               <w:rPr>
@@ -1205,7 +1195,7 @@
               <w:lang w:eastAsia="hu-HU"/>
             </w:rPr>
           </w:pPr>
-          <w:hyperlink w:anchor="_Toc381483342" w:history="1">
+          <w:hyperlink w:anchor="_Toc381526119" w:history="1">
             <w:r>
               <w:rPr>
                 <w:rStyle w:val="Hiperhivatkozs"/>
@@ -1242,7 +1232,7 @@
                 <w:noProof/>
                 <w:webHidden/>
               </w:rPr>
-              <w:instrText xml:space="preserve"> PAGEREF _Toc381483342 \h </w:instrText>
+              <w:instrText xml:space="preserve"> PAGEREF _Toc381526119 \h </w:instrText>
             </w:r>
             <w:r>
               <w:rPr>
@@ -1286,7 +1276,7 @@
               <w:lang w:eastAsia="hu-HU"/>
             </w:rPr>
           </w:pPr>
-          <w:hyperlink w:anchor="_Toc381483343" w:history="1">
+          <w:hyperlink w:anchor="_Toc381526120" w:history="1">
             <w:r>
               <w:rPr>
                 <w:rStyle w:val="Hiperhivatkozs"/>
@@ -1314,7 +1304,7 @@
                 <w:noProof/>
                 <w:webHidden/>
               </w:rPr>
-              <w:instrText xml:space="preserve"> PAGEREF _Toc381483343 \h </w:instrText>
+              <w:instrText xml:space="preserve"> PAGEREF _Toc381526120 \h </w:instrText>
             </w:r>
             <w:r>
               <w:rPr>
@@ -1358,7 +1348,7 @@
               <w:lang w:eastAsia="hu-HU"/>
             </w:rPr>
           </w:pPr>
-          <w:hyperlink w:anchor="_Toc381483344" w:history="1">
+          <w:hyperlink w:anchor="_Toc381526121" w:history="1">
             <w:r>
               <w:rPr>
                 <w:rStyle w:val="Hiperhivatkozs"/>
@@ -1386,7 +1376,7 @@
                 <w:noProof/>
                 <w:webHidden/>
               </w:rPr>
-              <w:instrText xml:space="preserve"> PAGEREF _Toc381483344 \h </w:instrText>
+              <w:instrText xml:space="preserve"> PAGEREF _Toc381526121 \h </w:instrText>
             </w:r>
             <w:r>
               <w:rPr>
@@ -1430,7 +1420,7 @@
               <w:lang w:eastAsia="hu-HU"/>
             </w:rPr>
           </w:pPr>
-          <w:hyperlink w:anchor="_Toc381483345" w:history="1">
+          <w:hyperlink w:anchor="_Toc381526122" w:history="1">
             <w:r>
               <w:rPr>
                 <w:rStyle w:val="Hiperhivatkozs"/>
@@ -1458,7 +1448,7 @@
                 <w:noProof/>
                 <w:webHidden/>
               </w:rPr>
-              <w:instrText xml:space="preserve"> PAGEREF _Toc381483345 \h </w:instrText>
+              <w:instrText xml:space="preserve"> PAGEREF _Toc381526122 \h </w:instrText>
             </w:r>
             <w:r>
               <w:rPr>
@@ -1502,7 +1492,7 @@
               <w:lang w:eastAsia="hu-HU"/>
             </w:rPr>
           </w:pPr>
-          <w:hyperlink w:anchor="_Toc381483346" w:history="1">
+          <w:hyperlink w:anchor="_Toc381526123" w:history="1">
             <w:r>
               <w:rPr>
                 <w:rStyle w:val="Hiperhivatkozs"/>
@@ -1530,7 +1520,7 @@
                 <w:noProof/>
                 <w:webHidden/>
               </w:rPr>
-              <w:instrText xml:space="preserve"> PAGEREF _Toc381483346 \h </w:instrText>
+              <w:instrText xml:space="preserve"> PAGEREF _Toc381526123 \h </w:instrText>
             </w:r>
             <w:r>
               <w:rPr>
@@ -1574,7 +1564,7 @@
               <w:lang w:eastAsia="hu-HU"/>
             </w:rPr>
           </w:pPr>
-          <w:hyperlink w:anchor="_Toc381483347" w:history="1">
+          <w:hyperlink w:anchor="_Toc381526124" w:history="1">
             <w:r>
               <w:rPr>
                 <w:rStyle w:val="Hiperhivatkozs"/>
@@ -1602,7 +1592,7 @@
                 <w:noProof/>
                 <w:webHidden/>
               </w:rPr>
-              <w:instrText xml:space="preserve"> PAGEREF _Toc381483347 \h </w:instrText>
+              <w:instrText xml:space="preserve"> PAGEREF _Toc381526124 \h </w:instrText>
             </w:r>
             <w:r>
               <w:rPr>
@@ -1622,7 +1612,7 @@
                 <w:noProof/>
                 <w:webHidden/>
               </w:rPr>
-              <w:t>10</w:t>
+              <w:t>9</w:t>
             </w:r>
             <w:r>
               <w:rPr>
@@ -1646,7 +1636,7 @@
               <w:lang w:eastAsia="hu-HU"/>
             </w:rPr>
           </w:pPr>
-          <w:hyperlink w:anchor="_Toc381483348" w:history="1">
+          <w:hyperlink w:anchor="_Toc381526125" w:history="1">
             <w:r>
               <w:rPr>
                 <w:rStyle w:val="Hiperhivatkozs"/>
@@ -1674,7 +1664,7 @@
                 <w:noProof/>
                 <w:webHidden/>
               </w:rPr>
-              <w:instrText xml:space="preserve"> PAGEREF _Toc381483348 \h </w:instrText>
+              <w:instrText xml:space="preserve"> PAGEREF _Toc381526125 \h </w:instrText>
             </w:r>
             <w:r>
               <w:rPr>
@@ -1718,7 +1708,7 @@
               <w:lang w:eastAsia="hu-HU"/>
             </w:rPr>
           </w:pPr>
-          <w:hyperlink w:anchor="_Toc381483349" w:history="1">
+          <w:hyperlink w:anchor="_Toc381526126" w:history="1">
             <w:r>
               <w:rPr>
                 <w:rStyle w:val="Hiperhivatkozs"/>
@@ -1746,7 +1736,7 @@
                 <w:noProof/>
                 <w:webHidden/>
               </w:rPr>
-              <w:instrText xml:space="preserve"> PAGEREF _Toc381483349 \h </w:instrText>
+              <w:instrText xml:space="preserve"> PAGEREF _Toc381526126 \h </w:instrText>
             </w:r>
             <w:r>
               <w:rPr>
@@ -1790,7 +1780,7 @@
               <w:lang w:eastAsia="hu-HU"/>
             </w:rPr>
           </w:pPr>
-          <w:hyperlink w:anchor="_Toc381483350" w:history="1">
+          <w:hyperlink w:anchor="_Toc381526127" w:history="1">
             <w:r>
               <w:rPr>
                 <w:rStyle w:val="Hiperhivatkozs"/>
@@ -1818,7 +1808,7 @@
                 <w:noProof/>
                 <w:webHidden/>
               </w:rPr>
-              <w:instrText xml:space="preserve"> PAGEREF _Toc381483350 \h </w:instrText>
+              <w:instrText xml:space="preserve"> PAGEREF _Toc381526127 \h </w:instrText>
             </w:r>
             <w:r>
               <w:rPr>
@@ -1862,7 +1852,7 @@
               <w:lang w:eastAsia="hu-HU"/>
             </w:rPr>
           </w:pPr>
-          <w:hyperlink w:anchor="_Toc381483351" w:history="1">
+          <w:hyperlink w:anchor="_Toc381526128" w:history="1">
             <w:r>
               <w:rPr>
                 <w:rStyle w:val="Hiperhivatkozs"/>
@@ -1890,7 +1880,7 @@
                 <w:noProof/>
                 <w:webHidden/>
               </w:rPr>
-              <w:instrText xml:space="preserve"> PAGEREF _Toc381483351 \h </w:instrText>
+              <w:instrText xml:space="preserve"> PAGEREF _Toc381526128 \h </w:instrText>
             </w:r>
             <w:r>
               <w:rPr>
@@ -1934,7 +1924,7 @@
               <w:lang w:eastAsia="hu-HU"/>
             </w:rPr>
           </w:pPr>
-          <w:hyperlink w:anchor="_Toc381483352" w:history="1">
+          <w:hyperlink w:anchor="_Toc381526129" w:history="1">
             <w:r>
               <w:rPr>
                 <w:rStyle w:val="Hiperhivatkozs"/>
@@ -1962,7 +1952,7 @@
                 <w:noProof/>
                 <w:webHidden/>
               </w:rPr>
-              <w:instrText xml:space="preserve"> PAGEREF _Toc381483352 \h </w:instrText>
+              <w:instrText xml:space="preserve"> PAGEREF _Toc381526129 \h </w:instrText>
             </w:r>
             <w:r>
               <w:rPr>
@@ -2006,7 +1996,7 @@
               <w:lang w:eastAsia="hu-HU"/>
             </w:rPr>
           </w:pPr>
-          <w:hyperlink w:anchor="_Toc381483353" w:history="1">
+          <w:hyperlink w:anchor="_Toc381526130" w:history="1">
             <w:r>
               <w:rPr>
                 <w:rStyle w:val="Hiperhivatkozs"/>
@@ -2034,7 +2024,7 @@
                 <w:noProof/>
                 <w:webHidden/>
               </w:rPr>
-              <w:instrText xml:space="preserve"> PAGEREF _Toc381483353 \h </w:instrText>
+              <w:instrText xml:space="preserve"> PAGEREF _Toc381526130 \h </w:instrText>
             </w:r>
             <w:r>
               <w:rPr>
@@ -2078,7 +2068,7 @@
               <w:lang w:eastAsia="hu-HU"/>
             </w:rPr>
           </w:pPr>
-          <w:hyperlink w:anchor="_Toc381483354" w:history="1">
+          <w:hyperlink w:anchor="_Toc381526131" w:history="1">
             <w:r>
               <w:rPr>
                 <w:rStyle w:val="Hiperhivatkozs"/>
@@ -2106,7 +2096,7 @@
                 <w:noProof/>
                 <w:webHidden/>
               </w:rPr>
-              <w:instrText xml:space="preserve"> PAGEREF _Toc381483354 \h </w:instrText>
+              <w:instrText xml:space="preserve"> PAGEREF _Toc381526131 \h </w:instrText>
             </w:r>
             <w:r>
               <w:rPr>
@@ -2126,7 +2116,7 @@
                 <w:noProof/>
                 <w:webHidden/>
               </w:rPr>
-              <w:t>12</w:t>
+              <w:t>11</w:t>
             </w:r>
             <w:r>
               <w:rPr>
@@ -2150,7 +2140,7 @@
               <w:lang w:eastAsia="hu-HU"/>
             </w:rPr>
           </w:pPr>
-          <w:hyperlink w:anchor="_Toc381483355" w:history="1">
+          <w:hyperlink w:anchor="_Toc381526132" w:history="1">
             <w:r>
               <w:rPr>
                 <w:rStyle w:val="Hiperhivatkozs"/>
@@ -2178,7 +2168,7 @@
                 <w:noProof/>
                 <w:webHidden/>
               </w:rPr>
-              <w:instrText xml:space="preserve"> PAGEREF _Toc381483355 \h </w:instrText>
+              <w:instrText xml:space="preserve"> PAGEREF _Toc381526132 \h </w:instrText>
             </w:r>
             <w:r>
               <w:rPr>
@@ -2222,7 +2212,7 @@
               <w:lang w:eastAsia="hu-HU"/>
             </w:rPr>
           </w:pPr>
-          <w:hyperlink w:anchor="_Toc381483356" w:history="1">
+          <w:hyperlink w:anchor="_Toc381526133" w:history="1">
             <w:r>
               <w:rPr>
                 <w:rStyle w:val="Hiperhivatkozs"/>
@@ -2250,7 +2240,7 @@
                 <w:noProof/>
                 <w:webHidden/>
               </w:rPr>
-              <w:instrText xml:space="preserve"> PAGEREF _Toc381483356 \h </w:instrText>
+              <w:instrText xml:space="preserve"> PAGEREF _Toc381526133 \h </w:instrText>
             </w:r>
             <w:r>
               <w:rPr>
@@ -2294,7 +2284,7 @@
               <w:lang w:eastAsia="hu-HU"/>
             </w:rPr>
           </w:pPr>
-          <w:hyperlink w:anchor="_Toc381483357" w:history="1">
+          <w:hyperlink w:anchor="_Toc381526134" w:history="1">
             <w:r>
               <w:rPr>
                 <w:rStyle w:val="Hiperhivatkozs"/>
@@ -2323,7 +2313,7 @@
                 <w:noProof/>
                 <w:webHidden/>
               </w:rPr>
-              <w:instrText xml:space="preserve"> PAGEREF _Toc381483357 \h </w:instrText>
+              <w:instrText xml:space="preserve"> PAGEREF _Toc381526134 \h </w:instrText>
             </w:r>
             <w:r>
               <w:rPr>
@@ -2343,7 +2333,7 @@
                 <w:noProof/>
                 <w:webHidden/>
               </w:rPr>
-              <w:t>13</w:t>
+              <w:t>12</w:t>
             </w:r>
             <w:r>
               <w:rPr>
@@ -2367,7 +2357,7 @@
               <w:lang w:eastAsia="hu-HU"/>
             </w:rPr>
           </w:pPr>
-          <w:hyperlink w:anchor="_Toc381483358" w:history="1">
+          <w:hyperlink w:anchor="_Toc381526135" w:history="1">
             <w:r>
               <w:rPr>
                 <w:rStyle w:val="Hiperhivatkozs"/>
@@ -2396,7 +2386,7 @@
                 <w:noProof/>
                 <w:webHidden/>
               </w:rPr>
-              <w:instrText xml:space="preserve"> PAGEREF _Toc381483358 \h </w:instrText>
+              <w:instrText xml:space="preserve"> PAGEREF _Toc381526135 \h </w:instrText>
             </w:r>
             <w:r>
               <w:rPr>
@@ -2440,7 +2430,7 @@
               <w:lang w:eastAsia="hu-HU"/>
             </w:rPr>
           </w:pPr>
-          <w:hyperlink w:anchor="_Toc381483359" w:history="1">
+          <w:hyperlink w:anchor="_Toc381526136" w:history="1">
             <w:r>
               <w:rPr>
                 <w:rStyle w:val="Hiperhivatkozs"/>
@@ -2469,7 +2459,7 @@
                 <w:noProof/>
                 <w:webHidden/>
               </w:rPr>
-              <w:instrText xml:space="preserve"> PAGEREF _Toc381483359 \h </w:instrText>
+              <w:instrText xml:space="preserve"> PAGEREF _Toc381526136 \h </w:instrText>
             </w:r>
             <w:r>
               <w:rPr>
@@ -2513,7 +2503,7 @@
               <w:lang w:eastAsia="hu-HU"/>
             </w:rPr>
           </w:pPr>
-          <w:hyperlink w:anchor="_Toc381483360" w:history="1">
+          <w:hyperlink w:anchor="_Toc381526137" w:history="1">
             <w:r>
               <w:rPr>
                 <w:rStyle w:val="Hiperhivatkozs"/>
@@ -2542,7 +2532,7 @@
                 <w:noProof/>
                 <w:webHidden/>
               </w:rPr>
-              <w:instrText xml:space="preserve"> PAGEREF _Toc381483360 \h </w:instrText>
+              <w:instrText xml:space="preserve"> PAGEREF _Toc381526137 \h </w:instrText>
             </w:r>
             <w:r>
               <w:rPr>
@@ -2586,7 +2576,7 @@
               <w:lang w:eastAsia="hu-HU"/>
             </w:rPr>
           </w:pPr>
-          <w:hyperlink w:anchor="_Toc381483361" w:history="1">
+          <w:hyperlink w:anchor="_Toc381526138" w:history="1">
             <w:r>
               <w:rPr>
                 <w:rStyle w:val="Hiperhivatkozs"/>
@@ -2614,7 +2604,7 @@
                 <w:noProof/>
                 <w:webHidden/>
               </w:rPr>
-              <w:instrText xml:space="preserve"> PAGEREF _Toc381483361 \h </w:instrText>
+              <w:instrText xml:space="preserve"> PAGEREF _Toc381526138 \h </w:instrText>
             </w:r>
             <w:r>
               <w:rPr>
@@ -2658,7 +2648,7 @@
               <w:lang w:eastAsia="hu-HU"/>
             </w:rPr>
           </w:pPr>
-          <w:hyperlink w:anchor="_Toc381483362" w:history="1">
+          <w:hyperlink w:anchor="_Toc381526139" w:history="1">
             <w:r>
               <w:rPr>
                 <w:rStyle w:val="Hiperhivatkozs"/>
@@ -2687,7 +2677,7 @@
                 <w:noProof/>
                 <w:webHidden/>
               </w:rPr>
-              <w:instrText xml:space="preserve"> PAGEREF _Toc381483362 \h </w:instrText>
+              <w:instrText xml:space="preserve"> PAGEREF _Toc381526139 \h </w:instrText>
             </w:r>
             <w:r>
               <w:rPr>
@@ -2731,7 +2721,7 @@
               <w:lang w:eastAsia="hu-HU"/>
             </w:rPr>
           </w:pPr>
-          <w:hyperlink w:anchor="_Toc381483363" w:history="1">
+          <w:hyperlink w:anchor="_Toc381526140" w:history="1">
             <w:r>
               <w:rPr>
                 <w:rStyle w:val="Hiperhivatkozs"/>
@@ -2760,7 +2750,7 @@
                 <w:noProof/>
                 <w:webHidden/>
               </w:rPr>
-              <w:instrText xml:space="preserve"> PAGEREF _Toc381483363 \h </w:instrText>
+              <w:instrText xml:space="preserve"> PAGEREF _Toc381526140 \h </w:instrText>
             </w:r>
             <w:r>
               <w:rPr>
@@ -2804,7 +2794,7 @@
               <w:lang w:eastAsia="hu-HU"/>
             </w:rPr>
           </w:pPr>
-          <w:hyperlink w:anchor="_Toc381483364" w:history="1">
+          <w:hyperlink w:anchor="_Toc381526141" w:history="1">
             <w:r>
               <w:rPr>
                 <w:rStyle w:val="Hiperhivatkozs"/>
@@ -2833,7 +2823,7 @@
                 <w:noProof/>
                 <w:webHidden/>
               </w:rPr>
-              <w:instrText xml:space="preserve"> PAGEREF _Toc381483364 \h </w:instrText>
+              <w:instrText xml:space="preserve"> PAGEREF _Toc381526141 \h </w:instrText>
             </w:r>
             <w:r>
               <w:rPr>
@@ -2877,7 +2867,7 @@
               <w:lang w:eastAsia="hu-HU"/>
             </w:rPr>
           </w:pPr>
-          <w:hyperlink w:anchor="_Toc381483365" w:history="1">
+          <w:hyperlink w:anchor="_Toc381526142" w:history="1">
             <w:r>
               <w:rPr>
                 <w:rStyle w:val="Hiperhivatkozs"/>
@@ -2906,7 +2896,7 @@
                 <w:noProof/>
                 <w:webHidden/>
               </w:rPr>
-              <w:instrText xml:space="preserve"> PAGEREF _Toc381483365 \h </w:instrText>
+              <w:instrText xml:space="preserve"> PAGEREF _Toc381526142 \h </w:instrText>
             </w:r>
             <w:r>
               <w:rPr>
@@ -2950,7 +2940,7 @@
               <w:lang w:eastAsia="hu-HU"/>
             </w:rPr>
           </w:pPr>
-          <w:hyperlink w:anchor="_Toc381483366" w:history="1">
+          <w:hyperlink w:anchor="_Toc381526143" w:history="1">
             <w:r>
               <w:rPr>
                 <w:rStyle w:val="Hiperhivatkozs"/>
@@ -2978,7 +2968,7 @@
                 <w:noProof/>
                 <w:webHidden/>
               </w:rPr>
-              <w:instrText xml:space="preserve"> PAGEREF _Toc381483366 \h </w:instrText>
+              <w:instrText xml:space="preserve"> PAGEREF _Toc381526143 \h </w:instrText>
             </w:r>
             <w:r>
               <w:rPr>
@@ -3022,7 +3012,7 @@
               <w:lang w:eastAsia="hu-HU"/>
             </w:rPr>
           </w:pPr>
-          <w:hyperlink w:anchor="_Toc381483367" w:history="1">
+          <w:hyperlink w:anchor="_Toc381526144" w:history="1">
             <w:r>
               <w:rPr>
                 <w:rStyle w:val="Hiperhivatkozs"/>
@@ -3050,7 +3040,7 @@
                 <w:noProof/>
                 <w:webHidden/>
               </w:rPr>
-              <w:instrText xml:space="preserve"> PAGEREF _Toc381483367 \h </w:instrText>
+              <w:instrText xml:space="preserve"> PAGEREF _Toc381526144 \h </w:instrText>
             </w:r>
             <w:r>
               <w:rPr>
@@ -3094,7 +3084,7 @@
               <w:lang w:eastAsia="hu-HU"/>
             </w:rPr>
           </w:pPr>
-          <w:hyperlink w:anchor="_Toc381483368" w:history="1">
+          <w:hyperlink w:anchor="_Toc381526145" w:history="1">
             <w:r>
               <w:rPr>
                 <w:rStyle w:val="Hiperhivatkozs"/>
@@ -3122,7 +3112,7 @@
                 <w:noProof/>
                 <w:webHidden/>
               </w:rPr>
-              <w:instrText xml:space="preserve"> PAGEREF _Toc381483368 \h </w:instrText>
+              <w:instrText xml:space="preserve"> PAGEREF _Toc381526145 \h </w:instrText>
             </w:r>
             <w:r>
               <w:rPr>
@@ -3166,7 +3156,7 @@
               <w:lang w:eastAsia="hu-HU"/>
             </w:rPr>
           </w:pPr>
-          <w:hyperlink w:anchor="_Toc381483369" w:history="1">
+          <w:hyperlink w:anchor="_Toc381526146" w:history="1">
             <w:r>
               <w:rPr>
                 <w:rStyle w:val="Hiperhivatkozs"/>
@@ -3194,7 +3184,7 @@
                 <w:noProof/>
                 <w:webHidden/>
               </w:rPr>
-              <w:instrText xml:space="preserve"> PAGEREF _Toc381483369 \h </w:instrText>
+              <w:instrText xml:space="preserve"> PAGEREF _Toc381526146 \h </w:instrText>
             </w:r>
             <w:r>
               <w:rPr>
@@ -3238,7 +3228,7 @@
               <w:lang w:eastAsia="hu-HU"/>
             </w:rPr>
           </w:pPr>
-          <w:hyperlink w:anchor="_Toc381483370" w:history="1">
+          <w:hyperlink w:anchor="_Toc381526147" w:history="1">
             <w:r>
               <w:rPr>
                 <w:rStyle w:val="Hiperhivatkozs"/>
@@ -3266,7 +3256,7 @@
                 <w:noProof/>
                 <w:webHidden/>
               </w:rPr>
-              <w:instrText xml:space="preserve"> PAGEREF _Toc381483370 \h </w:instrText>
+              <w:instrText xml:space="preserve"> PAGEREF _Toc381526147 \h </w:instrText>
             </w:r>
             <w:r>
               <w:rPr>
@@ -3310,7 +3300,7 @@
               <w:lang w:eastAsia="hu-HU"/>
             </w:rPr>
           </w:pPr>
-          <w:hyperlink w:anchor="_Toc381483371" w:history="1">
+          <w:hyperlink w:anchor="_Toc381526148" w:history="1">
             <w:r>
               <w:rPr>
                 <w:rStyle w:val="Hiperhivatkozs"/>
@@ -3338,7 +3328,7 @@
                 <w:noProof/>
                 <w:webHidden/>
               </w:rPr>
-              <w:instrText xml:space="preserve"> PAGEREF _Toc381483371 \h </w:instrText>
+              <w:instrText xml:space="preserve"> PAGEREF _Toc381526148 \h </w:instrText>
             </w:r>
             <w:r>
               <w:rPr>
@@ -3382,7 +3372,7 @@
               <w:lang w:eastAsia="hu-HU"/>
             </w:rPr>
           </w:pPr>
-          <w:hyperlink w:anchor="_Toc381483372" w:history="1">
+          <w:hyperlink w:anchor="_Toc381526149" w:history="1">
             <w:r>
               <w:rPr>
                 <w:rStyle w:val="Hiperhivatkozs"/>
@@ -3409,7 +3399,7 @@
                 <w:noProof/>
                 <w:webHidden/>
               </w:rPr>
-              <w:instrText xml:space="preserve"> PAGEREF _Toc381483372 \h </w:instrText>
+              <w:instrText xml:space="preserve"> PAGEREF _Toc381526149 \h </w:instrText>
             </w:r>
             <w:r>
               <w:rPr>
@@ -3489,7 +3479,7 @@
           <w:rFonts w:cs="Times New Roman"/>
         </w:rPr>
       </w:pPr>
-      <w:bookmarkStart w:id="1" w:name="_Toc381483332"/>
+      <w:bookmarkStart w:id="1" w:name="_Toc381526109"/>
       <w:r>
         <w:rPr>
           <w:rFonts w:cs="Times New Roman"/>
@@ -3507,7 +3497,7 @@
       </w:pPr>
       <w:bookmarkStart w:id="2" w:name="h.27is58dtp6ve"/>
       <w:bookmarkStart w:id="3" w:name="_Toc350722913"/>
-      <w:bookmarkStart w:id="4" w:name="_Toc381483333"/>
+      <w:bookmarkStart w:id="4" w:name="_Toc381526110"/>
       <w:bookmarkEnd w:id="2"/>
       <w:r>
         <w:rPr>
@@ -3553,7 +3543,7 @@
       </w:pPr>
       <w:bookmarkStart w:id="5" w:name="h.s7ix1mob5upt" w:colFirst="0" w:colLast="0"/>
       <w:bookmarkStart w:id="6" w:name="_Toc350722914"/>
-      <w:bookmarkStart w:id="7" w:name="_Toc381483334"/>
+      <w:bookmarkStart w:id="7" w:name="_Toc381526111"/>
       <w:bookmarkEnd w:id="5"/>
       <w:r>
         <w:rPr>
@@ -3736,7 +3726,6 @@
         <w:rPr>
           <w:rFonts w:cs="Times New Roman"/>
         </w:rPr>
-        <w:lastRenderedPageBreak/>
         <w:t>Lehetőség van beállítani automatikus házhozszállítást egyes termékek esetén, ha azok a megadott szint alá esnek</w:t>
       </w:r>
     </w:p>
@@ -3780,28 +3769,12 @@
     </w:p>
     <w:p>
       <w:pPr>
-        <w:spacing w:before="200" w:line="276" w:lineRule="auto"/>
-        <w:rPr>
-          <w:rFonts w:cs="Times New Roman"/>
-        </w:rPr>
-      </w:pPr>
-    </w:p>
-    <w:p>
-      <w:pPr>
-        <w:spacing w:before="200" w:line="276" w:lineRule="auto"/>
-        <w:rPr>
-          <w:rFonts w:cs="Times New Roman"/>
-        </w:rPr>
-      </w:pPr>
-    </w:p>
-    <w:p>
-      <w:pPr>
         <w:pStyle w:val="Cmsor3"/>
         <w:rPr>
           <w:rFonts w:ascii="Times New Roman" w:hAnsi="Times New Roman" w:cs="Times New Roman"/>
         </w:rPr>
       </w:pPr>
-      <w:bookmarkStart w:id="10" w:name="_Toc381483335"/>
+      <w:bookmarkStart w:id="10" w:name="_Toc381526112"/>
       <w:r>
         <w:rPr>
           <w:rFonts w:ascii="Times New Roman" w:hAnsi="Times New Roman" w:cs="Times New Roman"/>
@@ -3819,17 +3792,9 @@
     </w:p>
     <w:p>
       <w:pPr>
-        <w:spacing w:before="200"/>
-        <w:rPr>
-          <w:rFonts w:cs="Times New Roman"/>
-          <w:b/>
-        </w:rPr>
-      </w:pPr>
-      <w:r>
-        <w:rPr>
-          <w:rFonts w:cs="Times New Roman"/>
-          <w:b/>
-        </w:rPr>
+        <w:pStyle w:val="Cmsor4"/>
+      </w:pPr>
+      <w:r>
         <w:t>Piaci igények felmérése</w:t>
       </w:r>
     </w:p>
@@ -3874,16 +3839,9 @@
     </w:p>
     <w:p>
       <w:pPr>
-        <w:rPr>
-          <w:rFonts w:cs="Times New Roman"/>
-          <w:b/>
-        </w:rPr>
-      </w:pPr>
-      <w:r>
-        <w:rPr>
-          <w:rFonts w:cs="Times New Roman"/>
-          <w:b/>
-        </w:rPr>
+        <w:pStyle w:val="Cmsor4"/>
+      </w:pPr>
+      <w:r>
         <w:t>Hardverek prototípusának beszerzése, megépítése, tesztelése</w:t>
       </w:r>
     </w:p>
@@ -3928,16 +3886,9 @@
     </w:p>
     <w:p>
       <w:pPr>
-        <w:rPr>
-          <w:rFonts w:cs="Times New Roman"/>
-          <w:b/>
-        </w:rPr>
-      </w:pPr>
-      <w:r>
-        <w:rPr>
-          <w:rFonts w:cs="Times New Roman"/>
-          <w:b/>
-        </w:rPr>
+        <w:pStyle w:val="Cmsor4"/>
+      </w:pPr>
+      <w:r>
         <w:t>Szerveroldal lefejlesztése</w:t>
       </w:r>
     </w:p>
@@ -3951,91 +3902,56 @@
         <w:rPr>
           <w:rFonts w:cs="Times New Roman"/>
         </w:rPr>
-        <w:t xml:space="preserve">Megfelelő infrastruktúra kiépítése a szerver oldalt. A szükséges körök lefutása megfelelő architektúra kialakítása. Kezdetben nagy hangsúlyt fektetnék erre, hogy minél előbb </w:t>
+        <w:t>Megfelelő infrastruktúra kiépítése a szerver oldalt. A szükséges körök lefutása megfelelő architektúra kialakítása. Kezdetben nagy hangsúlyt fektetnék erre, hogy minél előbb tesztelhessük rendszerünk robosztusságát, továbbiakban viszont csak kapacitásnövelés, esetleges új funkciók hozzá adása és karbantartás lenne a cél.</w:t>
+      </w:r>
+    </w:p>
+    <w:p>
+      <w:pPr>
+        <w:pStyle w:val="Cmsor4"/>
+      </w:pPr>
+      <w:r>
+        <w:t>Kliensoldal lefejlesztése</w:t>
+      </w:r>
+    </w:p>
+    <w:p>
+      <w:pPr>
+        <w:rPr>
+          <w:rFonts w:cs="Times New Roman"/>
+        </w:rPr>
+      </w:pPr>
+      <w:r>
+        <w:rPr>
+          <w:rFonts w:cs="Times New Roman"/>
+        </w:rPr>
+        <w:t>Hasonlóan az előzőekhez, ez is rögtön indulna. A cél a felhasználói felület meghatározása, funkciók véglegesítése, majd ezek megvalósítása minden elterjedt rendszerre.</w:t>
+      </w:r>
+    </w:p>
+    <w:p>
+      <w:pPr>
+        <w:pStyle w:val="Cmsor4"/>
+      </w:pPr>
+      <w:r>
+        <w:t>Ügyfél fórum</w:t>
+      </w:r>
+    </w:p>
+    <w:p>
+      <w:pPr>
+        <w:rPr>
+          <w:rFonts w:cs="Times New Roman"/>
+        </w:rPr>
+      </w:pPr>
+      <w:r>
+        <w:rPr>
+          <w:rFonts w:cs="Times New Roman"/>
+        </w:rPr>
+        <w:t xml:space="preserve">Ügyfeleinkkel való kapcsolattartáshoz egy egyszerű, könnyen átlátható oldal tervezését és megvalósítását tervezzük. Miután a grafikai felület tervezői elkészültek az Applikáció </w:t>
       </w:r>
       <w:r>
         <w:rPr>
           <w:rFonts w:cs="Times New Roman"/>
         </w:rPr>
         <w:lastRenderedPageBreak/>
-        <w:t>tesztelhessük rendszerünk robosztusságát, továbbiakban viszont csak kapacitásnövelés, esetleges új funkciók hozzá adása és karbantartás lenne a cél.</w:t>
-      </w:r>
-    </w:p>
-    <w:p>
-      <w:pPr>
-        <w:rPr>
-          <w:rFonts w:cs="Times New Roman"/>
-        </w:rPr>
-      </w:pPr>
-    </w:p>
-    <w:p>
-      <w:pPr>
-        <w:rPr>
-          <w:rFonts w:cs="Times New Roman"/>
-        </w:rPr>
-      </w:pPr>
-    </w:p>
-    <w:p>
-      <w:pPr>
-        <w:rPr>
-          <w:rFonts w:cs="Times New Roman"/>
-        </w:rPr>
-      </w:pPr>
-    </w:p>
-    <w:p>
-      <w:pPr>
-        <w:rPr>
-          <w:rFonts w:cs="Times New Roman"/>
-          <w:b/>
-        </w:rPr>
-      </w:pPr>
-      <w:r>
-        <w:rPr>
-          <w:rFonts w:cs="Times New Roman"/>
-          <w:b/>
-        </w:rPr>
-        <w:t>Kliensoldal lefejlesztése</w:t>
-      </w:r>
-    </w:p>
-    <w:p>
-      <w:pPr>
-        <w:rPr>
-          <w:rFonts w:cs="Times New Roman"/>
-        </w:rPr>
-      </w:pPr>
-      <w:r>
-        <w:rPr>
-          <w:rFonts w:cs="Times New Roman"/>
-        </w:rPr>
-        <w:t>Hasonlóan az előzőekhez, ez is rögtön indulna. A cél a felhasználói felület meghatározása, funkciók véglegesítése, majd ezek megvalósítása minden elterjedt rendszerre.</w:t>
-      </w:r>
-    </w:p>
-    <w:p>
-      <w:pPr>
-        <w:rPr>
-          <w:rFonts w:cs="Times New Roman"/>
-          <w:b/>
-        </w:rPr>
-      </w:pPr>
-      <w:r>
-        <w:rPr>
-          <w:rFonts w:cs="Times New Roman"/>
-          <w:b/>
-        </w:rPr>
-        <w:t>Ügyfél fórum</w:t>
-      </w:r>
-    </w:p>
-    <w:p>
-      <w:pPr>
-        <w:rPr>
-          <w:rFonts w:cs="Times New Roman"/>
-        </w:rPr>
-      </w:pPr>
-      <w:r>
-        <w:rPr>
-          <w:rFonts w:cs="Times New Roman"/>
-        </w:rPr>
-        <w:t>Ügyfeleinkkel való kapcsolattartáshoz egy egyszerű, könnyen átlátható oldal tervezését és megvalósítását tervezzük. Miután a grafikai felület tervezői elkészültek az Applikáció felületével, akkor kezdenék ennek a komponensnek megtervezésébe.</w:t>
+        <w:t>felületével, akkor kezdenék ennek a komponensnek megtervezésébe.</w:t>
       </w:r>
       <w:r>
         <w:rPr>
@@ -4073,16 +3989,9 @@
     </w:p>
     <w:p>
       <w:pPr>
-        <w:rPr>
-          <w:rFonts w:cs="Times New Roman"/>
-          <w:b/>
-        </w:rPr>
-      </w:pPr>
-      <w:r>
-        <w:rPr>
-          <w:rFonts w:cs="Times New Roman"/>
-          <w:b/>
-        </w:rPr>
+        <w:pStyle w:val="Cmsor4"/>
+      </w:pPr>
+      <w:r>
         <w:t>Tesztelés</w:t>
       </w:r>
     </w:p>
@@ -4111,21 +4020,137 @@
         <w:rPr>
           <w:rFonts w:cs="Times New Roman"/>
         </w:rPr>
+        <w:t>Bár minden komponens külön tesztelhető, amint több közeledik a befejezéshez, kombinált tesztelést is fogunk folytatni, hogy megbizonyosodjunk a megfelelő működésről, a fejlesztési fázis legvégén pedig mindent átfogó tesztelésbe kezdünk.</w:t>
+      </w:r>
+    </w:p>
+    <w:p>
+      <w:pPr>
+        <w:rPr>
+          <w:rFonts w:cs="Times New Roman"/>
+        </w:rPr>
+      </w:pPr>
+      <w:r>
+        <w:rPr>
+          <w:rFonts w:cs="Times New Roman"/>
+        </w:rPr>
+        <w:t>Cél az összes elérhető okos telefon rendszer lefedése, nagyszámú stressz tesztelés illetve lehetséges kirívó esetek lefedése.</w:t>
+      </w:r>
+    </w:p>
+    <w:p>
+      <w:pPr>
+        <w:pStyle w:val="Cmsor3"/>
+        <w:rPr>
+          <w:rFonts w:ascii="Times New Roman" w:hAnsi="Times New Roman" w:cs="Times New Roman"/>
+        </w:rPr>
+      </w:pPr>
+      <w:bookmarkStart w:id="11" w:name="_Toc381526113"/>
+      <w:r>
+        <w:rPr>
+          <w:rFonts w:ascii="Times New Roman" w:hAnsi="Times New Roman" w:cs="Times New Roman"/>
+        </w:rPr>
+        <w:t>1.2.2. Induló termék</w:t>
+      </w:r>
+      <w:bookmarkEnd w:id="11"/>
+    </w:p>
+    <w:p>
+      <w:pPr>
+        <w:spacing w:before="200"/>
+        <w:rPr>
+          <w:rFonts w:cs="Times New Roman"/>
+        </w:rPr>
+      </w:pPr>
+      <w:r>
+        <w:rPr>
+          <w:rFonts w:cs="Times New Roman"/>
+        </w:rPr>
+        <w:t xml:space="preserve">Az induló termékünk egyetlen egy típusú leolvasóból fog állni, hogy ne kelljen különböző típusúakat is mind részletesen letesztelni. A telepíthető applikáció pedig a már felsorolt funkciókat fogja teljesíteni. A szoftver egyszerűen telepíthető, könnyen átlátható, letisztult, minimális funkciókat fogja tartalmazni. </w:t>
+      </w:r>
+    </w:p>
+    <w:p>
+      <w:pPr>
+        <w:pStyle w:val="Cmsor2"/>
+        <w:rPr>
+          <w:rFonts w:cs="Times New Roman"/>
+        </w:rPr>
+      </w:pPr>
+      <w:bookmarkStart w:id="12" w:name="_Toc381526114"/>
+      <w:r>
+        <w:rPr>
+          <w:rFonts w:cs="Times New Roman"/>
+        </w:rPr>
+        <w:t>1.3. Üzleti modell</w:t>
+      </w:r>
+      <w:bookmarkEnd w:id="12"/>
+    </w:p>
+    <w:p>
+      <w:pPr>
+        <w:spacing w:before="200" w:after="0"/>
+        <w:rPr>
+          <w:rFonts w:cs="Times New Roman"/>
+        </w:rPr>
+      </w:pPr>
+      <w:r>
+        <w:rPr>
+          <w:rFonts w:cs="Times New Roman"/>
+        </w:rPr>
+        <w:t>A fő bevételi forrásunk nem a leolvasó és a hozzátartozó szoftver eladásából fog származni, hanem a rendelés lehetőségét biztosí</w:t>
+      </w:r>
+      <w:r>
+        <w:rPr>
+          <w:rFonts w:cs="Times New Roman"/>
+        </w:rPr>
+        <w:t xml:space="preserve">tó szolgáltatásból. Nagyobb </w:t>
+      </w:r>
+      <w:proofErr w:type="gramStart"/>
+      <w:r>
+        <w:rPr>
+          <w:rFonts w:cs="Times New Roman"/>
+        </w:rPr>
+        <w:t>árú</w:t>
+      </w:r>
+      <w:proofErr w:type="gramEnd"/>
+      <w:r>
+        <w:rPr>
+          <w:rFonts w:cs="Times New Roman"/>
+        </w:rPr>
+        <w:t xml:space="preserve"> </w:t>
+      </w:r>
+      <w:r>
+        <w:rPr>
+          <w:rFonts w:cs="Times New Roman"/>
+        </w:rPr>
+        <w:t xml:space="preserve">szolgáltatókkal, bevásárló </w:t>
+      </w:r>
+      <w:r>
+        <w:rPr>
+          <w:rFonts w:cs="Times New Roman"/>
+        </w:rPr>
         <w:lastRenderedPageBreak/>
-        <w:t>Bár minden komponens külön tesztelhető, amint több közeledik a befejezéshez, kombinált tesztelést is fogunk folytatni, hogy megbizonyosodjunk a megfelelő működésről, a fejlesztési fázis legvégén pedig mindent átfogó tesztelésbe kezdünk.</w:t>
-      </w:r>
-    </w:p>
-    <w:p>
-      <w:pPr>
-        <w:rPr>
-          <w:rFonts w:cs="Times New Roman"/>
-        </w:rPr>
-      </w:pPr>
-      <w:r>
-        <w:rPr>
-          <w:rFonts w:cs="Times New Roman"/>
-        </w:rPr>
-        <w:t>Cél az összes elérhető okos telefon rendszer lefedése, nagyszámú stressz tesztelés illetve lehetséges kirívó esetek lefedése.</w:t>
+        <w:t>k</w:t>
+      </w:r>
+      <w:r>
+        <w:rPr>
+          <w:rFonts w:cs="Times New Roman"/>
+        </w:rPr>
+        <w:t>özpontokkal, plázákkal és futár</w:t>
+      </w:r>
+      <w:r>
+        <w:rPr>
+          <w:rFonts w:cs="Times New Roman"/>
+        </w:rPr>
+        <w:t>szolgálatokkal szerződnénk le, kik így direktbe kapnának rendeléseket tőlünk, ezáltal úgy tudnak ügyfelekhez jutni, hogy azoknak nem kell személyesen felkeresniük az eddigi szolgáltatóikat.</w:t>
+      </w:r>
+      <w:r>
+        <w:rPr>
+          <w:rFonts w:cs="Times New Roman"/>
+        </w:rPr>
+        <w:t xml:space="preserve"> </w:t>
+      </w:r>
+      <w:r>
+        <w:rPr>
+          <w:rFonts w:cs="Times New Roman"/>
+        </w:rPr>
+        <w:t>Az általunk jutatott vevők függvényében kapnánk fizetést a szerződött szolgáltatóktól.</w:t>
       </w:r>
     </w:p>
     <w:p>
@@ -4135,14 +4160,14 @@
           <w:rFonts w:ascii="Times New Roman" w:hAnsi="Times New Roman" w:cs="Times New Roman"/>
         </w:rPr>
       </w:pPr>
-      <w:bookmarkStart w:id="11" w:name="_Toc381483336"/>
+      <w:bookmarkStart w:id="13" w:name="_Toc381526115"/>
       <w:r>
         <w:rPr>
           <w:rFonts w:ascii="Times New Roman" w:hAnsi="Times New Roman" w:cs="Times New Roman"/>
         </w:rPr>
-        <w:t>1.2.2. Induló termék</w:t>
-      </w:r>
-      <w:bookmarkEnd w:id="11"/>
+        <w:t>1.3.1. Ügyfelek, igények</w:t>
+      </w:r>
+      <w:bookmarkEnd w:id="13"/>
     </w:p>
     <w:p>
       <w:pPr>
@@ -4155,87 +4180,7 @@
         <w:rPr>
           <w:rFonts w:cs="Times New Roman"/>
         </w:rPr>
-        <w:t xml:space="preserve">Az induló termékünk egyetlen egy típusú leolvasóból fog állni, hogy ne kelljen különböző típusúakat is mind részletesen letesztelni. A telepíthető applikáció pedig a már felsorolt funkciókat fogja teljesíteni. A szoftver egyszerűen telepíthető, könnyen átlátható, letisztult, minimális funkciókat fogja tartalmazni. </w:t>
-      </w:r>
-    </w:p>
-    <w:p>
-      <w:pPr>
-        <w:pStyle w:val="Cmsor2"/>
-        <w:rPr>
-          <w:rFonts w:cs="Times New Roman"/>
-        </w:rPr>
-      </w:pPr>
-      <w:bookmarkStart w:id="12" w:name="_Toc381483337"/>
-      <w:r>
-        <w:rPr>
-          <w:rFonts w:cs="Times New Roman"/>
-        </w:rPr>
-        <w:t>1.3. Üzleti modell</w:t>
-      </w:r>
-      <w:bookmarkEnd w:id="12"/>
-    </w:p>
-    <w:p>
-      <w:pPr>
-        <w:spacing w:before="200" w:after="0"/>
-        <w:rPr>
-          <w:rFonts w:cs="Times New Roman"/>
-        </w:rPr>
-      </w:pPr>
-      <w:r>
-        <w:rPr>
-          <w:rFonts w:cs="Times New Roman"/>
-        </w:rPr>
-        <w:t>A fő bevételi forrásunk nem a leolvasó és a hozzátartozó szoftver eladásából fog származni, hanem a rendelés lehetőségét biztosí</w:t>
-      </w:r>
-      <w:r>
-        <w:rPr>
-          <w:rFonts w:cs="Times New Roman"/>
-        </w:rPr>
-        <w:t xml:space="preserve">tó szolgáltatásból. Nagyobb </w:t>
-      </w:r>
-      <w:proofErr w:type="gramStart"/>
-      <w:r>
-        <w:rPr>
-          <w:rFonts w:cs="Times New Roman"/>
-        </w:rPr>
-        <w:t>árú</w:t>
-      </w:r>
-      <w:proofErr w:type="gramEnd"/>
-      <w:r>
-        <w:rPr>
-          <w:rFonts w:cs="Times New Roman"/>
-        </w:rPr>
-        <w:t xml:space="preserve"> </w:t>
-      </w:r>
-      <w:r>
-        <w:rPr>
-          <w:rFonts w:cs="Times New Roman"/>
-        </w:rPr>
-        <w:t>szolgáltatókkal, bevásárló k</w:t>
-      </w:r>
-      <w:r>
-        <w:rPr>
-          <w:rFonts w:cs="Times New Roman"/>
-        </w:rPr>
-        <w:t>özpontokkal, plázákkal és futár</w:t>
-      </w:r>
-      <w:r>
-        <w:rPr>
-          <w:rFonts w:cs="Times New Roman"/>
-        </w:rPr>
-        <w:t>szolgálatokkal szerződnénk le, kik így direktbe kapnának rendeléseket tőlünk, ezáltal úgy tudnak ügyfelekhez jutni, hogy azoknak nem kell személyesen felkeresniük az eddigi szolgáltatóikat.</w:t>
-      </w:r>
-      <w:r>
-        <w:rPr>
-          <w:rFonts w:cs="Times New Roman"/>
-        </w:rPr>
-        <w:t xml:space="preserve"> </w:t>
-      </w:r>
-      <w:r>
-        <w:rPr>
-          <w:rFonts w:cs="Times New Roman"/>
-        </w:rPr>
-        <w:t>Az általunk jutatott vevők függvényében kapnánk fizetést a szerződött szolgáltatóktól.</w:t>
+        <w:t>Ügyfeleink széles körben megtalálhatók egyedülálló személyektől nagycsaládokig. Bárki, aki rendelkezik egy hűtővel és szeretne időt spórolni a bevásárláson, könnyen néhány kattintással új terméket rendelni vagy készleteit feltölteni, potenciális ügyfél a számunkra.</w:t>
       </w:r>
     </w:p>
     <w:p>
@@ -4245,14 +4190,14 @@
           <w:rFonts w:ascii="Times New Roman" w:hAnsi="Times New Roman" w:cs="Times New Roman"/>
         </w:rPr>
       </w:pPr>
-      <w:bookmarkStart w:id="13" w:name="_Toc381483338"/>
+      <w:bookmarkStart w:id="14" w:name="_Toc381526116"/>
       <w:r>
         <w:rPr>
           <w:rFonts w:ascii="Times New Roman" w:hAnsi="Times New Roman" w:cs="Times New Roman"/>
         </w:rPr>
-        <w:t>1.3.1. Ügyfelek, igények</w:t>
-      </w:r>
-      <w:bookmarkEnd w:id="13"/>
+        <w:t>1.3.2. Kapcsolattartás módja</w:t>
+      </w:r>
+      <w:bookmarkEnd w:id="14"/>
     </w:p>
     <w:p>
       <w:pPr>
@@ -4265,7 +4210,7 @@
         <w:rPr>
           <w:rFonts w:cs="Times New Roman"/>
         </w:rPr>
-        <w:t>Ügyfeleink széles körben megtalálhatók egyedülálló személyektől nagycsaládokig. Bárki, aki rendelkezik egy hűtővel és szeretne időt spórolni a bevásárláson, könnyen néhány kattintással új terméket rendelni vagy készleteit feltölteni, potenciális ügyfél a számunkra.</w:t>
+        <w:t>Kapcsolattartást az ügyfeleinknek megalkotott fórumon, illetve e-mailen keresztül tartanánk. Interneten keresztül, szöveges chat megoldással egyszerűen és gyorsan tudnánk panaszokat kezelni, és megspórolnánk a telefonos szolgáltatás fenntartását.</w:t>
       </w:r>
     </w:p>
     <w:p>
@@ -4275,42 +4220,11 @@
           <w:rFonts w:ascii="Times New Roman" w:hAnsi="Times New Roman" w:cs="Times New Roman"/>
         </w:rPr>
       </w:pPr>
-      <w:bookmarkStart w:id="14" w:name="_Toc381483339"/>
+      <w:bookmarkStart w:id="15" w:name="_Toc381526117"/>
       <w:r>
         <w:rPr>
           <w:rFonts w:ascii="Times New Roman" w:hAnsi="Times New Roman" w:cs="Times New Roman"/>
         </w:rPr>
-        <w:t>1.3.2. Kapcsolattartás módja</w:t>
-      </w:r>
-      <w:bookmarkEnd w:id="14"/>
-    </w:p>
-    <w:p>
-      <w:pPr>
-        <w:spacing w:before="200"/>
-        <w:rPr>
-          <w:rFonts w:cs="Times New Roman"/>
-        </w:rPr>
-      </w:pPr>
-      <w:r>
-        <w:rPr>
-          <w:rFonts w:cs="Times New Roman"/>
-        </w:rPr>
-        <w:t>Kapcsolattartást az ügyfeleinknek megalkotott fórumon, illetve e-mailen keresztül tartanánk. Interneten keresztül, szöveges chat megoldással egyszerűen és gyorsan tudnánk panaszokat kezelni, és megspórolnánk a telefonos szolgáltatás fenntartását.</w:t>
-      </w:r>
-    </w:p>
-    <w:p>
-      <w:pPr>
-        <w:pStyle w:val="Cmsor3"/>
-        <w:rPr>
-          <w:rFonts w:ascii="Times New Roman" w:hAnsi="Times New Roman" w:cs="Times New Roman"/>
-        </w:rPr>
-      </w:pPr>
-      <w:bookmarkStart w:id="15" w:name="_Toc381483340"/>
-      <w:r>
-        <w:rPr>
-          <w:rFonts w:ascii="Times New Roman" w:hAnsi="Times New Roman" w:cs="Times New Roman"/>
-        </w:rPr>
-        <w:lastRenderedPageBreak/>
         <w:t>1.3.3. Marketing</w:t>
       </w:r>
       <w:bookmarkEnd w:id="15"/>
@@ -4343,11 +4257,12 @@
           <w:rFonts w:ascii="Times New Roman" w:hAnsi="Times New Roman" w:cs="Times New Roman"/>
         </w:rPr>
       </w:pPr>
-      <w:bookmarkStart w:id="16" w:name="_Toc381483341"/>
+      <w:bookmarkStart w:id="16" w:name="_Toc381526118"/>
       <w:r>
         <w:rPr>
           <w:rFonts w:ascii="Times New Roman" w:hAnsi="Times New Roman" w:cs="Times New Roman"/>
         </w:rPr>
+        <w:lastRenderedPageBreak/>
         <w:t>1.3.4. Értékesítés</w:t>
       </w:r>
       <w:bookmarkEnd w:id="16"/>
@@ -4373,7 +4288,7 @@
           <w:rFonts w:ascii="Times New Roman" w:hAnsi="Times New Roman" w:cs="Times New Roman"/>
         </w:rPr>
       </w:pPr>
-      <w:bookmarkStart w:id="17" w:name="_Toc381483342"/>
+      <w:bookmarkStart w:id="17" w:name="_Toc381526119"/>
       <w:r>
         <w:rPr>
           <w:rFonts w:ascii="Times New Roman" w:hAnsi="Times New Roman" w:cs="Times New Roman"/>
@@ -4431,12 +4346,11 @@
         </w:rPr>
       </w:pPr>
       <w:bookmarkStart w:id="18" w:name="_Toc350722923"/>
-      <w:bookmarkStart w:id="19" w:name="_Toc381483343"/>
-      <w:r>
-        <w:rPr>
-          <w:rFonts w:cs="Times New Roman"/>
-        </w:rPr>
-        <w:lastRenderedPageBreak/>
+      <w:bookmarkStart w:id="19" w:name="_Toc381526120"/>
+      <w:r>
+        <w:rPr>
+          <w:rFonts w:cs="Times New Roman"/>
+        </w:rPr>
         <w:t>2. Helyzetértékelés</w:t>
       </w:r>
       <w:bookmarkEnd w:id="18"/>
@@ -4451,7 +4365,7 @@
         </w:rPr>
       </w:pPr>
       <w:bookmarkStart w:id="20" w:name="_Toc350722924"/>
-      <w:bookmarkStart w:id="21" w:name="_Toc381483344"/>
+      <w:bookmarkStart w:id="21" w:name="_Toc381526121"/>
       <w:r>
         <w:rPr>
           <w:rFonts w:cs="Times New Roman"/>
@@ -4470,7 +4384,7 @@
         </w:rPr>
       </w:pPr>
       <w:bookmarkStart w:id="22" w:name="_Toc350722925"/>
-      <w:bookmarkStart w:id="23" w:name="_Toc381483345"/>
+      <w:bookmarkStart w:id="23" w:name="_Toc381526122"/>
       <w:r>
         <w:rPr>
           <w:rFonts w:ascii="Times New Roman" w:hAnsi="Times New Roman" w:cs="Times New Roman"/>
@@ -4490,7 +4404,14 @@
         <w:rPr>
           <w:rFonts w:cs="Times New Roman"/>
         </w:rPr>
-        <w:t>Cégünk jelenleg öt fővel dolgozik. Összes munkatársunk felsőfokú végzettséggel rendelkezik, melyet színvonalas oktatási intézményben szereztek. Annak ellenére, hogy most induló vállalkozás vagyunk és a tagok is frissen végezett szakemberek csapatunk összeszokott és többen is rendelkeznek ipari tapasztalattal. A fiatal, kreatív közeg, a jó egyetemi eredmények és a jó ajánló levelek biztosítják a termék kiváló minőségét, gondos, precíz tervezését és gyártását. Kollégáink amellett, hogy szakmájuk bizonyos területein elmélyítették tudásukat, széleskörű ismeretekkel rendelkeznek mind a korszerű technológiák területén, mind pedig az elméleti, tervezési eljárások alkalmazásában. Hasonló érdeklődési körük, hosszú évek óta tartó barátságuk valamint elképzelésük a szoftvertermék minőségét, létrehozását, technikáját és eszközeit illetően tovább könnyíti a közös munkát. A cég vezetése a jó hangulat és az aktív kikapcsolódás érdekében rendszeres időközönként csapatépítő tréningeket szervez. A munkatársak folyamatos naprakész tudásának szinten tartása érdekében pedig továbbképzéseket szerveznek vagy mások által szervezett tanfolyamokra, előadásokra küldik őket.</w:t>
+        <w:t xml:space="preserve">Cégünk jelenleg öt fővel dolgozik. Összes munkatársunk felsőfokú végzettséggel rendelkezik, melyet színvonalas oktatási intézményben szereztek. Annak ellenére, hogy most induló vállalkozás vagyunk és a tagok is frissen végezett szakemberek csapatunk összeszokott és többen is rendelkeznek ipari tapasztalattal. A fiatal, kreatív közeg, a jó egyetemi eredmények és a jó ajánló levelek biztosítják a termék kiváló minőségét, gondos, precíz tervezését és gyártását. Kollégáink amellett, hogy szakmájuk bizonyos területein elmélyítették tudásukat, széleskörű ismeretekkel rendelkeznek mind a korszerű technológiák területén, mind pedig az elméleti, tervezési eljárások alkalmazásában. Hasonló érdeklődési körük, hosszú évek óta tartó barátságuk valamint elképzelésük a szoftvertermék minőségét, létrehozását, technikáját és eszközeit illetően tovább könnyíti a közös munkát. A cég vezetése a jó hangulat és az aktív kikapcsolódás érdekében rendszeres időközönként csapatépítő tréningeket szervez. A munkatársak folyamatos </w:t>
+      </w:r>
+      <w:r>
+        <w:rPr>
+          <w:rFonts w:cs="Times New Roman"/>
+        </w:rPr>
+        <w:lastRenderedPageBreak/>
+        <w:t>naprakész tudásának szinten tartása érdekében pedig továbbképzéseket szerveznek vagy mások által szervezett tanfolyamokra, előadásokra küldik őket.</w:t>
       </w:r>
     </w:p>
     <w:p>
@@ -4569,12 +4490,11 @@
         </w:rPr>
       </w:pPr>
       <w:bookmarkStart w:id="24" w:name="_Toc350722926"/>
-      <w:bookmarkStart w:id="25" w:name="_Toc381483346"/>
+      <w:bookmarkStart w:id="25" w:name="_Toc381526123"/>
       <w:r>
         <w:rPr>
           <w:rFonts w:ascii="Times New Roman" w:hAnsi="Times New Roman" w:cs="Times New Roman"/>
         </w:rPr>
-        <w:lastRenderedPageBreak/>
         <w:t>2.1.2. Infrastruktúra</w:t>
       </w:r>
       <w:bookmarkEnd w:id="24"/>
@@ -4619,6 +4539,7 @@
         </w:rPr>
         <w:t xml:space="preserve"> rendszerben alakítottunk ki. Munkatársaink rendelkezésére bocsátunk egy saját használatú korszerű notebookot, a hozzá szükséges kényelmesebb illetve gyorsabb munkavégzést segítő tartozékokkal együtt. Adatainkat két 3 PB kapacitású szerveren tároljuk, melyek közül az egyik a telephelyünkön, a másik egy külön erre a célra bérelt helyen található. A két szerverre párhuzamosan mentjük az adatokat, így csökkentve a különböző hibákból adódó adatvesztés valószínűségét. A szerverekhez munkatársaink a laptopjukról csatlakozhatnak, akár otthoni hálózatról is. Minden tagunk számára biztosítunk internet hozzáféréssel rendelkező mobiltelefont, valamint szükség esetén személygépkocsit is.</w:t>
       </w:r>
+      <w:bookmarkStart w:id="26" w:name="_Toc350722927"/>
     </w:p>
     <w:p>
       <w:pPr>
@@ -4627,8 +4548,7 @@
           <w:rFonts w:ascii="Times New Roman" w:hAnsi="Times New Roman" w:cs="Times New Roman"/>
         </w:rPr>
       </w:pPr>
-      <w:bookmarkStart w:id="26" w:name="_Toc350722927"/>
-      <w:bookmarkStart w:id="27" w:name="_Toc381483347"/>
+      <w:bookmarkStart w:id="27" w:name="_Toc381526124"/>
       <w:r>
         <w:rPr>
           <w:rFonts w:ascii="Times New Roman" w:hAnsi="Times New Roman" w:cs="Times New Roman"/>
@@ -4666,6 +4586,7 @@
         <w:rPr>
           <w:rFonts w:cs="Times New Roman"/>
         </w:rPr>
+        <w:lastRenderedPageBreak/>
         <w:t>Eszközbeszerzés 65%-os támogatással - Innovációs eredmények hasznosításának támogatása mikro-, kis és középvállalkozások részére.</w:t>
       </w:r>
     </w:p>
@@ -4742,7 +4663,7 @@
         </w:rPr>
       </w:pPr>
       <w:bookmarkStart w:id="28" w:name="_Toc350722928"/>
-      <w:bookmarkStart w:id="29" w:name="_Toc381483348"/>
+      <w:bookmarkStart w:id="29" w:name="_Toc381526125"/>
       <w:r>
         <w:rPr>
           <w:rFonts w:eastAsia="Times New Roman" w:cs="Times New Roman"/>
@@ -4761,7 +4682,7 @@
         </w:rPr>
       </w:pPr>
       <w:bookmarkStart w:id="30" w:name="_Toc350722929"/>
-      <w:bookmarkStart w:id="31" w:name="_Toc381483349"/>
+      <w:bookmarkStart w:id="31" w:name="_Toc381526126"/>
       <w:r>
         <w:rPr>
           <w:rFonts w:ascii="Times New Roman" w:eastAsia="Times New Roman" w:hAnsi="Times New Roman" w:cs="Times New Roman"/>
@@ -4850,7 +4771,6 @@
         <w:rPr>
           <w:rFonts w:cs="Times New Roman"/>
         </w:rPr>
-        <w:lastRenderedPageBreak/>
         <w:t xml:space="preserve">Mai világunkban egyre jobban terjednek a különböző szociális hálók és azokhoz tartozó különféle kommunikációs csatornák, amellyel nekünk is számolnunk kell szoftverünk értesítéseink kiküldése során. Meg kell adnunk a többféle kommunikációs csatornák választhatóságának lehetőségét (E-mail, SMS, </w:t>
       </w:r>
       <w:proofErr w:type="spellStart"/>
@@ -4931,7 +4851,7 @@
         </w:rPr>
       </w:pPr>
       <w:bookmarkStart w:id="32" w:name="_Toc350722930"/>
-      <w:bookmarkStart w:id="33" w:name="_Toc381483350"/>
+      <w:bookmarkStart w:id="33" w:name="_Toc381526127"/>
       <w:r>
         <w:rPr>
           <w:rFonts w:ascii="Times New Roman" w:eastAsia="Times New Roman" w:hAnsi="Times New Roman" w:cs="Times New Roman"/>
@@ -4975,11 +4895,12 @@
         </w:rPr>
       </w:pPr>
       <w:bookmarkStart w:id="34" w:name="_Toc350722931"/>
-      <w:bookmarkStart w:id="35" w:name="_Toc381483351"/>
+      <w:bookmarkStart w:id="35" w:name="_Toc381526128"/>
       <w:r>
         <w:rPr>
           <w:rFonts w:ascii="Times New Roman" w:eastAsia="Times New Roman" w:hAnsi="Times New Roman" w:cs="Times New Roman"/>
         </w:rPr>
+        <w:lastRenderedPageBreak/>
         <w:t>2.2.3. Piac mérete, megcélozható részesedés</w:t>
       </w:r>
       <w:bookmarkEnd w:id="34"/>
@@ -5020,7 +4941,7 @@
         </w:rPr>
       </w:pPr>
       <w:bookmarkStart w:id="36" w:name="_Toc350722932"/>
-      <w:bookmarkStart w:id="37" w:name="_Toc381483352"/>
+      <w:bookmarkStart w:id="37" w:name="_Toc381526129"/>
       <w:r>
         <w:rPr>
           <w:rFonts w:ascii="Times New Roman" w:eastAsia="Times New Roman" w:hAnsi="Times New Roman" w:cs="Times New Roman"/>
@@ -5053,7 +4974,6 @@
         <w:rPr>
           <w:rFonts w:cs="Times New Roman"/>
         </w:rPr>
-        <w:lastRenderedPageBreak/>
         <w:t xml:space="preserve">Ezenfelül az IntelliFreeze eszköz tervezése során felmerül az a lehetőség is, hogy használhatnánk valamilyen konkrét megoldást (pl.: </w:t>
       </w:r>
       <w:proofErr w:type="spellStart"/>
@@ -5079,7 +4999,7 @@
         </w:rPr>
       </w:pPr>
       <w:bookmarkStart w:id="38" w:name="_Toc350722933"/>
-      <w:bookmarkStart w:id="39" w:name="_Toc381483353"/>
+      <w:bookmarkStart w:id="39" w:name="_Toc381526130"/>
       <w:r>
         <w:rPr>
           <w:rFonts w:ascii="Times New Roman" w:eastAsia="Times New Roman" w:hAnsi="Times New Roman" w:cs="Times New Roman"/>
@@ -5110,7 +5030,7 @@
         </w:rPr>
       </w:pPr>
       <w:bookmarkStart w:id="40" w:name="_Toc350722934"/>
-      <w:bookmarkStart w:id="41" w:name="_Toc381483354"/>
+      <w:bookmarkStart w:id="41" w:name="_Toc381526131"/>
       <w:r>
         <w:rPr>
           <w:rFonts w:ascii="Times New Roman" w:eastAsia="Times New Roman" w:hAnsi="Times New Roman" w:cs="Times New Roman"/>
@@ -5135,13 +5055,20 @@
     </w:p>
     <w:p>
       <w:pPr>
+        <w:rPr>
+          <w:rFonts w:cs="Times New Roman"/>
+        </w:rPr>
+      </w:pPr>
+    </w:p>
+    <w:p>
+      <w:pPr>
         <w:pStyle w:val="Cmsor3"/>
         <w:rPr>
           <w:rFonts w:ascii="Times New Roman" w:eastAsia="Times New Roman" w:hAnsi="Times New Roman" w:cs="Times New Roman"/>
         </w:rPr>
       </w:pPr>
       <w:bookmarkStart w:id="42" w:name="_Toc350722935"/>
-      <w:bookmarkStart w:id="43" w:name="_Toc381483355"/>
+      <w:bookmarkStart w:id="43" w:name="_Toc381526132"/>
       <w:r>
         <w:rPr>
           <w:rFonts w:ascii="Times New Roman" w:eastAsia="Times New Roman" w:hAnsi="Times New Roman" w:cs="Times New Roman"/>
@@ -5173,7 +5100,7 @@
         </w:rPr>
       </w:pPr>
       <w:bookmarkStart w:id="44" w:name="_Toc350722936"/>
-      <w:bookmarkStart w:id="45" w:name="_Toc381483356"/>
+      <w:bookmarkStart w:id="45" w:name="_Toc381526133"/>
       <w:r>
         <w:rPr>
           <w:rFonts w:cs="Times New Roman"/>
@@ -5324,7 +5251,6 @@
                 <w:rFonts w:cs="Times New Roman"/>
                 <w:szCs w:val="24"/>
               </w:rPr>
-              <w:lastRenderedPageBreak/>
               <w:t>kreatív gondolkodás</w:t>
             </w:r>
           </w:p>
@@ -5441,7 +5367,6 @@
                 <w:b/>
                 <w:szCs w:val="24"/>
               </w:rPr>
-              <w:lastRenderedPageBreak/>
               <w:t>Gyengeségek</w:t>
             </w:r>
           </w:p>
@@ -5547,7 +5472,6 @@
                 <w:rFonts w:cs="Times New Roman"/>
                 <w:szCs w:val="24"/>
               </w:rPr>
-              <w:lastRenderedPageBreak/>
               <w:t>szűk termelési vonal</w:t>
             </w:r>
           </w:p>
@@ -5603,7 +5527,6 @@
                 <w:b/>
                 <w:szCs w:val="24"/>
               </w:rPr>
-              <w:lastRenderedPageBreak/>
               <w:t>Lehetőségek</w:t>
             </w:r>
           </w:p>
@@ -5833,13 +5756,6 @@
     </w:tbl>
     <w:p>
       <w:pPr>
-        <w:rPr>
-          <w:rFonts w:cs="Times New Roman"/>
-        </w:rPr>
-      </w:pPr>
-    </w:p>
-    <w:p>
-      <w:pPr>
         <w:tabs>
           <w:tab w:val="left" w:pos="1683"/>
         </w:tabs>
@@ -5856,7 +5772,7 @@
           <w:shd w:val="clear" w:color="auto" w:fill="FFFFFF"/>
         </w:rPr>
       </w:pPr>
-      <w:bookmarkStart w:id="46" w:name="_Toc381483357"/>
+      <w:bookmarkStart w:id="46" w:name="_Toc381526134"/>
       <w:r>
         <w:rPr>
           <w:rFonts w:cs="Times New Roman"/>
@@ -5881,13 +5797,27 @@
     </w:p>
     <w:p>
       <w:pPr>
+        <w:rPr>
+          <w:rFonts w:cs="Times New Roman"/>
+        </w:rPr>
+      </w:pPr>
+    </w:p>
+    <w:p>
+      <w:pPr>
+        <w:rPr>
+          <w:rFonts w:cs="Times New Roman"/>
+        </w:rPr>
+      </w:pPr>
+    </w:p>
+    <w:p>
+      <w:pPr>
         <w:pStyle w:val="Cmsor2"/>
         <w:rPr>
           <w:rFonts w:cs="Times New Roman"/>
           <w:shd w:val="clear" w:color="auto" w:fill="FFFFFF"/>
         </w:rPr>
       </w:pPr>
-      <w:bookmarkStart w:id="47" w:name="_Toc381483358"/>
+      <w:bookmarkStart w:id="47" w:name="_Toc381526135"/>
       <w:r>
         <w:rPr>
           <w:rFonts w:cs="Times New Roman"/>
@@ -5918,7 +5848,7 @@
           <w:shd w:val="clear" w:color="auto" w:fill="FFFFFF"/>
         </w:rPr>
       </w:pPr>
-      <w:bookmarkStart w:id="48" w:name="_Toc381483359"/>
+      <w:bookmarkStart w:id="48" w:name="_Toc381526136"/>
       <w:r>
         <w:rPr>
           <w:rFonts w:ascii="Times New Roman" w:hAnsi="Times New Roman" w:cs="Times New Roman"/>
@@ -6009,13 +5939,34 @@
     </w:p>
     <w:p>
       <w:pPr>
+        <w:rPr>
+          <w:rFonts w:cs="Times New Roman"/>
+        </w:rPr>
+      </w:pPr>
+    </w:p>
+    <w:p>
+      <w:pPr>
+        <w:rPr>
+          <w:rFonts w:cs="Times New Roman"/>
+        </w:rPr>
+      </w:pPr>
+    </w:p>
+    <w:p>
+      <w:pPr>
+        <w:rPr>
+          <w:rFonts w:cs="Times New Roman"/>
+        </w:rPr>
+      </w:pPr>
+    </w:p>
+    <w:p>
+      <w:pPr>
         <w:pStyle w:val="Cmsor3"/>
         <w:rPr>
           <w:rFonts w:ascii="Times New Roman" w:hAnsi="Times New Roman" w:cs="Times New Roman"/>
           <w:shd w:val="clear" w:color="auto" w:fill="FFFFFF"/>
         </w:rPr>
       </w:pPr>
-      <w:bookmarkStart w:id="49" w:name="_Toc381483360"/>
+      <w:bookmarkStart w:id="49" w:name="_Toc381526137"/>
       <w:r>
         <w:rPr>
           <w:rFonts w:ascii="Times New Roman" w:hAnsi="Times New Roman" w:cs="Times New Roman"/>
@@ -6097,7 +6048,7 @@
           <w:rFonts w:ascii="Times New Roman" w:hAnsi="Times New Roman" w:cs="Times New Roman"/>
         </w:rPr>
       </w:pPr>
-      <w:bookmarkStart w:id="50" w:name="_Toc381483361"/>
+      <w:bookmarkStart w:id="50" w:name="_Toc381526138"/>
       <w:r>
         <w:rPr>
           <w:rFonts w:ascii="Times New Roman" w:hAnsi="Times New Roman" w:cs="Times New Roman"/>
@@ -6897,6 +6848,7 @@
                 <w:rFonts w:cs="Times New Roman"/>
                 <w:b w:val="0"/>
               </w:rPr>
+              <w:lastRenderedPageBreak/>
               <w:t>Hozzáértő szakemberek felvétel</w:t>
             </w:r>
           </w:p>
@@ -6979,7 +6931,7 @@
           <w:shd w:val="clear" w:color="auto" w:fill="FFFFFF"/>
         </w:rPr>
       </w:pPr>
-      <w:bookmarkStart w:id="51" w:name="_Toc381483362"/>
+      <w:bookmarkStart w:id="51" w:name="_Toc381526139"/>
       <w:r>
         <w:rPr>
           <w:rFonts w:cs="Times New Roman"/>
@@ -7010,7 +6962,7 @@
           <w:shd w:val="clear" w:color="auto" w:fill="FFFFFF"/>
         </w:rPr>
       </w:pPr>
-      <w:bookmarkStart w:id="52" w:name="_Toc381483363"/>
+      <w:bookmarkStart w:id="52" w:name="_Toc381526140"/>
       <w:r>
         <w:rPr>
           <w:rFonts w:ascii="Times New Roman" w:hAnsi="Times New Roman" w:cs="Times New Roman"/>
@@ -7057,33 +7009,36 @@
         </w:rPr>
         <w:t xml:space="preserve">A hardveres fejlesztés első lépése megtalálni azt a számítógép összeállítást, amin dolgozni szeretnénk. Fő cél, hogy kicsit legyen. Rendelkeznie kell vonalkód leolvasóval, megfelelő </w:t>
       </w:r>
-    </w:p>
-    <w:p>
-      <w:pPr>
-        <w:rPr>
-          <w:rFonts w:cs="Times New Roman"/>
-        </w:rPr>
-      </w:pPr>
-      <w:proofErr w:type="gramStart"/>
-      <w:r>
-        <w:rPr>
-          <w:rFonts w:cs="Times New Roman"/>
-        </w:rPr>
-        <w:t>méretű</w:t>
-      </w:r>
-      <w:proofErr w:type="gramEnd"/>
-      <w:r>
-        <w:rPr>
-          <w:rFonts w:cs="Times New Roman"/>
-        </w:rPr>
-        <w:t xml:space="preserve"> érintőképernyővel, </w:t>
+      <w:r>
+        <w:rPr>
+          <w:rFonts w:cs="Times New Roman"/>
+        </w:rPr>
+        <w:t xml:space="preserve">méretű érintőképernyővel, </w:t>
       </w:r>
       <w:proofErr w:type="spellStart"/>
       <w:r>
         <w:rPr>
           <w:rFonts w:cs="Times New Roman"/>
         </w:rPr>
-        <w:t>wifi</w:t>
+        <w:t>w</w:t>
+      </w:r>
+      <w:r>
+        <w:rPr>
+          <w:rFonts w:cs="Times New Roman"/>
+        </w:rPr>
+        <w:t>i</w:t>
+      </w:r>
+      <w:r>
+        <w:rPr>
+          <w:rFonts w:cs="Times New Roman"/>
+        </w:rPr>
+        <w:t>f</w:t>
+      </w:r>
+      <w:r>
+        <w:rPr>
+          <w:rFonts w:cs="Times New Roman"/>
+        </w:rPr>
+        <w:t>i</w:t>
       </w:r>
       <w:proofErr w:type="spellEnd"/>
       <w:r>
@@ -7118,19 +7073,24 @@
         </w:rPr>
         <w:t xml:space="preserve">Ezek közül először a webes szolgáltatást, illetve a termékbe épített alkalmazást kell kifejlesztenünk. Ennek fő funkcionalitása, hogy a felhasználó tudja regisztrálni termékét, majd regisztráció után </w:t>
       </w:r>
-      <w:proofErr w:type="gramStart"/>
-      <w:r>
-        <w:rPr>
-          <w:rFonts w:cs="Times New Roman"/>
-        </w:rPr>
-        <w:t>megadhassa</w:t>
-      </w:r>
-      <w:proofErr w:type="gramEnd"/>
-      <w:r>
-        <w:rPr>
-          <w:rFonts w:cs="Times New Roman"/>
-        </w:rPr>
-        <w:t xml:space="preserve"> és bármikor módosíthassa beállításait (honnan rendeli az élelmiszert, milyen termékeket szeretne a hűtőszekrényében látni stb.). Illetve fontos funkció a hűtőszekrényben lévő termékek nyilvántartása, ezek kezelése a vonalkód leolvasó és az érintőképernyő szükségével egy ergonomikus felületen lesz lehetséges. A felhasználó adatait, beállításait illetve a hűtőszekrény tartalmát mind a webes szolgáltatás kezeli, viszont ezek párhuzamosan a lokális gépen is tárolva lesznek, hogy egy internet kimaradás ne akadályozhassa meg termékünk üzemszerű működését.</w:t>
+      <w:r>
+        <w:rPr>
+          <w:rFonts w:cs="Times New Roman"/>
+        </w:rPr>
+        <w:t>képes legyen megadni</w:t>
+      </w:r>
+      <w:r>
+        <w:rPr>
+          <w:rFonts w:cs="Times New Roman"/>
+        </w:rPr>
+        <w:t xml:space="preserve"> és bármikor módosíthassa beállításait (honnan rendeli az élelmiszert, milyen termékeket szeretne a hűtőszekrényében látni stb.). Illetve fontos funkció a </w:t>
+      </w:r>
+      <w:r>
+        <w:rPr>
+          <w:rFonts w:cs="Times New Roman"/>
+        </w:rPr>
+        <w:lastRenderedPageBreak/>
+        <w:t>hűtőszekrényben lévő termékek nyilvántartása, ezek kezelése a vonalkód leolvasó és az érintőképernyő szükségével egy ergonomikus felületen lesz lehetséges. A felhasználó adatait, beállításait illetve a hűtőszekrény tartalmát mind a webes szolgáltatás kezeli, viszont ezek párhuzamosan a lokális gépen is tárolva lesznek, hogy egy internet kimaradás ne akadályozhassa meg termékünk üzemszerű működését.</w:t>
       </w:r>
     </w:p>
     <w:p>
@@ -7209,7 +7169,7 @@
           <w:shd w:val="clear" w:color="auto" w:fill="FFFFFF"/>
         </w:rPr>
       </w:pPr>
-      <w:bookmarkStart w:id="53" w:name="_Toc381483364"/>
+      <w:bookmarkStart w:id="53" w:name="_Toc381526141"/>
       <w:r>
         <w:rPr>
           <w:rFonts w:ascii="Times New Roman" w:hAnsi="Times New Roman" w:cs="Times New Roman"/>
@@ -7269,6 +7229,7 @@
         <w:rPr>
           <w:rFonts w:cs="Times New Roman"/>
         </w:rPr>
+        <w:lastRenderedPageBreak/>
         <w:t>Szükségünk lesz marketinges munkatársakra is, akik a cég üzleti kapcsolatairól gondoskodnak. Ilyen jellegű munkatársakat a termék elkészülése előtt néhány hónappal kell majd felvennünk, ez a csoport optimálisan 2-3 főből fog állni eleinte.</w:t>
       </w:r>
     </w:p>
@@ -7331,7 +7292,7 @@
           <w:shd w:val="clear" w:color="auto" w:fill="FFFFFF"/>
         </w:rPr>
       </w:pPr>
-      <w:bookmarkStart w:id="54" w:name="_Toc381483365"/>
+      <w:bookmarkStart w:id="54" w:name="_Toc381526142"/>
       <w:r>
         <w:rPr>
           <w:rFonts w:ascii="Times New Roman" w:hAnsi="Times New Roman" w:cs="Times New Roman"/>
@@ -7382,13 +7343,20 @@
     </w:p>
     <w:p>
       <w:pPr>
+        <w:rPr>
+          <w:rFonts w:cs="Times New Roman"/>
+        </w:rPr>
+      </w:pPr>
+    </w:p>
+    <w:p>
+      <w:pPr>
         <w:pStyle w:val="Cmsor3"/>
         <w:rPr>
           <w:rFonts w:ascii="Times New Roman" w:hAnsi="Times New Roman" w:cs="Times New Roman"/>
         </w:rPr>
       </w:pPr>
       <w:bookmarkStart w:id="55" w:name="_Toc350722945"/>
-      <w:bookmarkStart w:id="56" w:name="_Toc381483366"/>
+      <w:bookmarkStart w:id="56" w:name="_Toc381526143"/>
       <w:r>
         <w:rPr>
           <w:rFonts w:ascii="Times New Roman" w:hAnsi="Times New Roman" w:cs="Times New Roman"/>
@@ -7512,7 +7480,7 @@
           <w:rFonts w:ascii="Times New Roman" w:hAnsi="Times New Roman" w:cs="Times New Roman"/>
         </w:rPr>
       </w:pPr>
-      <w:bookmarkStart w:id="57" w:name="_Toc381483367"/>
+      <w:bookmarkStart w:id="57" w:name="_Toc381526144"/>
       <w:r>
         <w:rPr>
           <w:rStyle w:val="textexposedshow"/>
@@ -7556,7 +7524,7 @@
           <w:rFonts w:ascii="Times New Roman" w:hAnsi="Times New Roman" w:cs="Times New Roman"/>
         </w:rPr>
       </w:pPr>
-      <w:bookmarkStart w:id="58" w:name="_Toc381483368"/>
+      <w:bookmarkStart w:id="58" w:name="_Toc381526145"/>
       <w:r>
         <w:rPr>
           <w:rStyle w:val="textexposedshow"/>
@@ -7614,6 +7582,7 @@
         <w:rPr>
           <w:rFonts w:cs="Times New Roman"/>
         </w:rPr>
+        <w:lastRenderedPageBreak/>
         <w:t>Előzetes becslések alapján a következő összegekre lenne szükségünk az egyes célokra elosztva:</w:t>
       </w:r>
     </w:p>
@@ -7735,48 +7704,12 @@
       <w:pPr>
         <w:pStyle w:val="Listaszerbekezds"/>
         <w:numPr>
-          <w:ilvl w:val="1"/>
+          <w:ilvl w:val="0"/>
           <w:numId w:val="13"/>
         </w:numPr>
       </w:pPr>
       <w:r>
         <w:t>Fejlesztés: 100 millió forint, mely tartalmazza:</w:t>
-      </w:r>
-    </w:p>
-    <w:p>
-      <w:pPr>
-        <w:pStyle w:val="Listaszerbekezds"/>
-        <w:numPr>
-          <w:ilvl w:val="2"/>
-          <w:numId w:val="13"/>
-        </w:numPr>
-      </w:pPr>
-      <w:r>
-        <w:t>Fejlesztői gárda szakemberekkel való bővítése</w:t>
-      </w:r>
-    </w:p>
-    <w:p>
-      <w:pPr>
-        <w:pStyle w:val="Listaszerbekezds"/>
-        <w:numPr>
-          <w:ilvl w:val="2"/>
-          <w:numId w:val="13"/>
-        </w:numPr>
-      </w:pPr>
-      <w:r>
-        <w:t>Összeszerelő műhely mesteremberekkel való bővítése</w:t>
-      </w:r>
-    </w:p>
-    <w:p>
-      <w:pPr>
-        <w:pStyle w:val="Listaszerbekezds"/>
-        <w:numPr>
-          <w:ilvl w:val="2"/>
-          <w:numId w:val="13"/>
-        </w:numPr>
-      </w:pPr>
-      <w:r>
-        <w:t>Kutatás + fejlesztés tevékenység</w:t>
       </w:r>
     </w:p>
     <w:p>
@@ -7788,34 +7721,7 @@
         </w:numPr>
       </w:pPr>
       <w:r>
-        <w:t>Marketing</w:t>
-      </w:r>
-      <w:r>
-        <w:t>: 500 millió forint, mely tartalmazza:</w:t>
-      </w:r>
-    </w:p>
-    <w:p>
-      <w:pPr>
-        <w:pStyle w:val="Listaszerbekezds"/>
-        <w:numPr>
-          <w:ilvl w:val="2"/>
-          <w:numId w:val="13"/>
-        </w:numPr>
-      </w:pPr>
-      <w:r>
-        <w:t>Reklámszerződés kötése plázákkal, újságokkal, televíziós csatornákkal</w:t>
-      </w:r>
-    </w:p>
-    <w:p>
-      <w:pPr>
-        <w:pStyle w:val="Listaszerbekezds"/>
-        <w:numPr>
-          <w:ilvl w:val="2"/>
-          <w:numId w:val="13"/>
-        </w:numPr>
-      </w:pPr>
-      <w:r>
-        <w:t>Reklámfelület bérlése honlapokon</w:t>
+        <w:t>Fejlesztői gárda szakemberekkel való bővítése</w:t>
       </w:r>
     </w:p>
     <w:p>
@@ -7827,39 +7733,102 @@
         </w:numPr>
       </w:pPr>
       <w:r>
-        <w:t xml:space="preserve">Értékesítés: 200 millió forint, mely </w:t>
-      </w:r>
-      <w:r>
-        <w:t>tartalmazza</w:t>
-      </w:r>
-      <w:r>
-        <w:t>:</w:t>
+        <w:t>Összeszerelő műhely mesteremberekkel való bővítése</w:t>
       </w:r>
     </w:p>
     <w:p>
       <w:pPr>
         <w:pStyle w:val="Listaszerbekezds"/>
         <w:numPr>
-          <w:ilvl w:val="2"/>
+          <w:ilvl w:val="1"/>
           <w:numId w:val="13"/>
         </w:numPr>
       </w:pPr>
       <w:r>
-        <w:t>Szerződéskötés</w:t>
-      </w:r>
-      <w:r>
-        <w:t xml:space="preserve"> boltokkal, mind online-offline tekintetben</w:t>
+        <w:t>Kutatás + fejlesztés tevékenység</w:t>
       </w:r>
     </w:p>
     <w:p>
       <w:pPr>
         <w:pStyle w:val="Listaszerbekezds"/>
         <w:numPr>
-          <w:ilvl w:val="2"/>
+          <w:ilvl w:val="0"/>
           <w:numId w:val="13"/>
         </w:numPr>
       </w:pPr>
       <w:r>
+        <w:t>Marketing</w:t>
+      </w:r>
+      <w:r>
+        <w:t>: 500 millió forint, mely tartalmazza:</w:t>
+      </w:r>
+    </w:p>
+    <w:p>
+      <w:pPr>
+        <w:pStyle w:val="Listaszerbekezds"/>
+        <w:numPr>
+          <w:ilvl w:val="1"/>
+          <w:numId w:val="13"/>
+        </w:numPr>
+      </w:pPr>
+      <w:r>
+        <w:t>Reklámszerződés kötése plázákkal, újságokkal, televíziós csatornákkal</w:t>
+      </w:r>
+    </w:p>
+    <w:p>
+      <w:pPr>
+        <w:pStyle w:val="Listaszerbekezds"/>
+        <w:numPr>
+          <w:ilvl w:val="1"/>
+          <w:numId w:val="13"/>
+        </w:numPr>
+      </w:pPr>
+      <w:r>
+        <w:t>Reklámfelület bérlése honlapokon</w:t>
+      </w:r>
+    </w:p>
+    <w:p>
+      <w:pPr>
+        <w:pStyle w:val="Listaszerbekezds"/>
+        <w:numPr>
+          <w:ilvl w:val="0"/>
+          <w:numId w:val="13"/>
+        </w:numPr>
+      </w:pPr>
+      <w:r>
+        <w:t xml:space="preserve">Értékesítés: 200 millió forint, mely </w:t>
+      </w:r>
+      <w:r>
+        <w:t>tartalmazza</w:t>
+      </w:r>
+      <w:r>
+        <w:t>:</w:t>
+      </w:r>
+    </w:p>
+    <w:p>
+      <w:pPr>
+        <w:pStyle w:val="Listaszerbekezds"/>
+        <w:numPr>
+          <w:ilvl w:val="1"/>
+          <w:numId w:val="13"/>
+        </w:numPr>
+      </w:pPr>
+      <w:r>
+        <w:t>Szerződéskötés</w:t>
+      </w:r>
+      <w:r>
+        <w:t xml:space="preserve"> boltokkal, mind online-offline tekintetben</w:t>
+      </w:r>
+    </w:p>
+    <w:p>
+      <w:pPr>
+        <w:pStyle w:val="Listaszerbekezds"/>
+        <w:numPr>
+          <w:ilvl w:val="1"/>
+          <w:numId w:val="13"/>
+        </w:numPr>
+      </w:pPr>
+      <w:r>
         <w:t>Megbízható fuvarozó cég keresése és megegyezés velük</w:t>
       </w:r>
     </w:p>
@@ -7874,6 +7843,69 @@
     </w:p>
     <w:p>
       <w:pPr>
+        <w:spacing w:line="276" w:lineRule="auto"/>
+        <w:jc w:val="left"/>
+        <w:rPr>
+          <w:rFonts w:cs="Times New Roman"/>
+        </w:rPr>
+      </w:pPr>
+    </w:p>
+    <w:p>
+      <w:pPr>
+        <w:spacing w:line="276" w:lineRule="auto"/>
+        <w:jc w:val="left"/>
+        <w:rPr>
+          <w:rFonts w:cs="Times New Roman"/>
+        </w:rPr>
+      </w:pPr>
+    </w:p>
+    <w:p>
+      <w:pPr>
+        <w:spacing w:line="276" w:lineRule="auto"/>
+        <w:jc w:val="left"/>
+        <w:rPr>
+          <w:rFonts w:cs="Times New Roman"/>
+        </w:rPr>
+      </w:pPr>
+    </w:p>
+    <w:p>
+      <w:pPr>
+        <w:spacing w:line="276" w:lineRule="auto"/>
+        <w:jc w:val="left"/>
+        <w:rPr>
+          <w:rFonts w:cs="Times New Roman"/>
+        </w:rPr>
+      </w:pPr>
+    </w:p>
+    <w:p>
+      <w:pPr>
+        <w:spacing w:line="276" w:lineRule="auto"/>
+        <w:jc w:val="left"/>
+        <w:rPr>
+          <w:rFonts w:cs="Times New Roman"/>
+        </w:rPr>
+      </w:pPr>
+    </w:p>
+    <w:p>
+      <w:pPr>
+        <w:spacing w:line="276" w:lineRule="auto"/>
+        <w:jc w:val="left"/>
+        <w:rPr>
+          <w:rFonts w:cs="Times New Roman"/>
+        </w:rPr>
+      </w:pPr>
+    </w:p>
+    <w:p>
+      <w:pPr>
+        <w:spacing w:line="276" w:lineRule="auto"/>
+        <w:jc w:val="left"/>
+        <w:rPr>
+          <w:rFonts w:cs="Times New Roman"/>
+        </w:rPr>
+      </w:pPr>
+    </w:p>
+    <w:p>
+      <w:pPr>
         <w:jc w:val="center"/>
         <w:rPr>
           <w:rFonts w:cs="Times New Roman"/>
@@ -7882,6 +7914,7 @@
       <w:r>
         <w:rPr>
           <w:rFonts w:cs="Times New Roman"/>
+          <w:noProof/>
           <w:lang w:eastAsia="hu-HU"/>
         </w:rPr>
         <w:drawing>
@@ -7907,7 +7940,7 @@
           <w:rFonts w:cs="Times New Roman"/>
         </w:rPr>
       </w:pPr>
-      <w:bookmarkStart w:id="59" w:name="_Toc381483369"/>
+      <w:bookmarkStart w:id="59" w:name="_Toc381526146"/>
       <w:r>
         <w:rPr>
           <w:rStyle w:val="textexposedshow"/>
@@ -7963,7 +7996,7 @@
           <w:b/>
         </w:rPr>
       </w:pPr>
-      <w:bookmarkStart w:id="60" w:name="_Toc381483370"/>
+      <w:bookmarkStart w:id="60" w:name="_Toc381526147"/>
       <w:r>
         <w:rPr>
           <w:rStyle w:val="Cmsor3Char"/>
@@ -8033,6 +8066,7 @@
         <w:rPr>
           <w:rFonts w:cs="Times New Roman"/>
         </w:rPr>
+        <w:lastRenderedPageBreak/>
         <w:t xml:space="preserve">A fentieken felül cégünk tervezi egy </w:t>
       </w:r>
       <w:r>
@@ -8095,7 +8129,7 @@
           <w:b/>
         </w:rPr>
       </w:pPr>
-      <w:bookmarkStart w:id="61" w:name="_Toc381483371"/>
+      <w:bookmarkStart w:id="61" w:name="_Toc381526148"/>
       <w:r>
         <w:rPr>
           <w:rStyle w:val="Cmsor3Char"/>
@@ -8199,7 +8233,7 @@
       <w:pPr>
         <w:pStyle w:val="Cmsor2"/>
       </w:pPr>
-      <w:bookmarkStart w:id="62" w:name="_Toc381483372"/>
+      <w:bookmarkStart w:id="62" w:name="_Toc381526149"/>
       <w:r>
         <w:rPr>
           <w:rStyle w:val="Cmsor2Char"/>
@@ -8238,6 +8272,48 @@
         </w:rPr>
         <w:t>kockázatokat. A különböző kockázatokat egy táblázatban reprezentáljuk:</w:t>
       </w:r>
+    </w:p>
+    <w:p>
+      <w:pPr>
+        <w:rPr>
+          <w:rFonts w:cs="Times New Roman"/>
+        </w:rPr>
+      </w:pPr>
+    </w:p>
+    <w:p>
+      <w:pPr>
+        <w:rPr>
+          <w:rFonts w:cs="Times New Roman"/>
+        </w:rPr>
+      </w:pPr>
+    </w:p>
+    <w:p>
+      <w:pPr>
+        <w:rPr>
+          <w:rFonts w:cs="Times New Roman"/>
+        </w:rPr>
+      </w:pPr>
+    </w:p>
+    <w:p>
+      <w:pPr>
+        <w:rPr>
+          <w:rFonts w:cs="Times New Roman"/>
+        </w:rPr>
+      </w:pPr>
+    </w:p>
+    <w:p>
+      <w:pPr>
+        <w:rPr>
+          <w:rFonts w:cs="Times New Roman"/>
+        </w:rPr>
+      </w:pPr>
+    </w:p>
+    <w:p>
+      <w:pPr>
+        <w:rPr>
+          <w:rFonts w:cs="Times New Roman"/>
+        </w:rPr>
+      </w:pPr>
     </w:p>
     <w:tbl>
       <w:tblPr>
@@ -9011,7 +9087,7 @@
           <w:rPr>
             <w:noProof/>
           </w:rPr>
-          <w:t>21</w:t>
+          <w:t>11</w:t>
         </w:r>
         <w:r>
           <w:fldChar w:fldCharType="end"/>
@@ -11184,7 +11260,6 @@
     <w:next w:val="Norml"/>
     <w:link w:val="Cmsor3Char"/>
     <w:uiPriority w:val="9"/>
-    <w:semiHidden/>
     <w:unhideWhenUsed/>
     <w:qFormat/>
     <w:rsid w:val="002E40D1"/>
@@ -11198,6 +11273,28 @@
       <w:rFonts w:asciiTheme="majorHAnsi" w:eastAsiaTheme="majorEastAsia" w:hAnsiTheme="majorHAnsi" w:cstheme="majorBidi"/>
       <w:color w:val="243F60" w:themeColor="accent1" w:themeShade="7F"/>
       <w:szCs w:val="24"/>
+    </w:rPr>
+  </w:style>
+  <w:style w:type="paragraph" w:styleId="Cmsor4">
+    <w:name w:val="heading 4"/>
+    <w:basedOn w:val="Norml"/>
+    <w:next w:val="Norml"/>
+    <w:link w:val="Cmsor4Char"/>
+    <w:uiPriority w:val="9"/>
+    <w:unhideWhenUsed/>
+    <w:qFormat/>
+    <w:rsid w:val="0069374A"/>
+    <w:pPr>
+      <w:keepNext/>
+      <w:keepLines/>
+      <w:spacing w:before="40" w:after="0"/>
+      <w:outlineLvl w:val="3"/>
+    </w:pPr>
+    <w:rPr>
+      <w:rFonts w:asciiTheme="majorHAnsi" w:eastAsiaTheme="majorEastAsia" w:hAnsiTheme="majorHAnsi" w:cstheme="majorBidi"/>
+      <w:i/>
+      <w:iCs/>
+      <w:color w:val="365F91" w:themeColor="accent1" w:themeShade="BF"/>
     </w:rPr>
   </w:style>
   <w:style w:type="character" w:default="1" w:styleId="Bekezdsalapbettpusa">
@@ -11563,6 +11660,21 @@
         <w:right w:w="108" w:type="dxa"/>
       </w:tblCellMar>
     </w:tblPr>
+  </w:style>
+  <w:style w:type="character" w:customStyle="1" w:styleId="Cmsor4Char">
+    <w:name w:val="Címsor 4 Char"/>
+    <w:basedOn w:val="Bekezdsalapbettpusa"/>
+    <w:link w:val="Cmsor4"/>
+    <w:uiPriority w:val="9"/>
+    <w:rsid w:val="0069374A"/>
+    <w:rPr>
+      <w:rFonts w:asciiTheme="majorHAnsi" w:eastAsiaTheme="majorEastAsia" w:hAnsiTheme="majorHAnsi" w:cstheme="majorBidi"/>
+      <w:i/>
+      <w:iCs/>
+      <w:color w:val="365F91" w:themeColor="accent1" w:themeShade="BF"/>
+      <w:sz w:val="24"/>
+      <w:lang w:val="hu-HU"/>
+    </w:rPr>
   </w:style>
 </w:styles>
 </file>
@@ -11961,7 +12073,7 @@
 </file>
 
 <file path=customXml/itemProps1.xml><?xml version="1.0" encoding="utf-8"?>
-<ds:datastoreItem xmlns:ds="http://schemas.openxmlformats.org/officeDocument/2006/customXml" ds:itemID="{9333E825-28ED-4374-8723-A43E01D44EE6}">
+<ds:datastoreItem xmlns:ds="http://schemas.openxmlformats.org/officeDocument/2006/customXml" ds:itemID="{A4B3B5B8-DE7C-4B7E-91BB-181AD3FD056A}">
   <ds:schemaRefs>
     <ds:schemaRef ds:uri="http://schemas.openxmlformats.org/officeDocument/2006/bibliography"/>
   </ds:schemaRefs>

</xml_diff>